<commit_message>
Descripciones de cu agregados
</commit_message>
<xml_diff>
--- a/Formulario/Formulario_presentacion_proyecto_PAVI_2022.docx
+++ b/Formulario/Formulario_presentacion_proyecto_PAVI_2022.docx
@@ -1,6 +1,6 @@
 
 <file path=word/document.xml><?xml version="1.0" encoding="utf-8"?>
-<w:document xmlns:wpc="http://schemas.microsoft.com/office/word/2010/wordprocessingCanvas" xmlns:mc="http://schemas.openxmlformats.org/markup-compatibility/2006" xmlns:o="urn:schemas-microsoft-com:office:office" xmlns:r="http://schemas.openxmlformats.org/officeDocument/2006/relationships" xmlns:m="http://schemas.openxmlformats.org/officeDocument/2006/math" xmlns:v="urn:schemas-microsoft-com:vml" xmlns:wp14="http://schemas.microsoft.com/office/word/2010/wordprocessingDrawing" xmlns:wp="http://schemas.openxmlformats.org/drawingml/2006/wordprocessingDrawing" xmlns:w10="urn:schemas-microsoft-com:office:word" xmlns:w="http://schemas.openxmlformats.org/wordprocessingml/2006/main" xmlns:w14="http://schemas.microsoft.com/office/word/2010/wordml" xmlns:w15="http://schemas.microsoft.com/office/word/2012/wordml" xmlns:wpg="http://schemas.microsoft.com/office/word/2010/wordprocessingGroup" xmlns:wpi="http://schemas.microsoft.com/office/word/2010/wordprocessingInk" xmlns:wne="http://schemas.microsoft.com/office/word/2006/wordml" xmlns:wps="http://schemas.microsoft.com/office/word/2010/wordprocessingShape" mc:Ignorable="w14 w15 wp14">
+<w:document xmlns:wpc="http://schemas.microsoft.com/office/word/2010/wordprocessingCanvas" xmlns:cx="http://schemas.microsoft.com/office/drawing/2014/chartex" xmlns:cx1="http://schemas.microsoft.com/office/drawing/2015/9/8/chartex" xmlns:cx2="http://schemas.microsoft.com/office/drawing/2015/10/21/chartex" xmlns:cx3="http://schemas.microsoft.com/office/drawing/2016/5/9/chartex" xmlns:cx4="http://schemas.microsoft.com/office/drawing/2016/5/10/chartex" xmlns:cx5="http://schemas.microsoft.com/office/drawing/2016/5/11/chartex" xmlns:cx6="http://schemas.microsoft.com/office/drawing/2016/5/12/chartex" xmlns:cx7="http://schemas.microsoft.com/office/drawing/2016/5/13/chartex" xmlns:cx8="http://schemas.microsoft.com/office/drawing/2016/5/14/chartex" xmlns:mc="http://schemas.openxmlformats.org/markup-compatibility/2006" xmlns:aink="http://schemas.microsoft.com/office/drawing/2016/ink" xmlns:am3d="http://schemas.microsoft.com/office/drawing/2017/model3d" xmlns:o="urn:schemas-microsoft-com:office:office" xmlns:oel="http://schemas.microsoft.com/office/2019/extlst" xmlns:r="http://schemas.openxmlformats.org/officeDocument/2006/relationships" xmlns:m="http://schemas.openxmlformats.org/officeDocument/2006/math" xmlns:v="urn:schemas-microsoft-com:vml" xmlns:wp14="http://schemas.microsoft.com/office/word/2010/wordprocessingDrawing" xmlns:wp="http://schemas.openxmlformats.org/drawingml/2006/wordprocessingDrawing" xmlns:w10="urn:schemas-microsoft-com:office:word" xmlns:w="http://schemas.openxmlformats.org/wordprocessingml/2006/main" xmlns:w14="http://schemas.microsoft.com/office/word/2010/wordml" xmlns:w15="http://schemas.microsoft.com/office/word/2012/wordml" xmlns:w16cex="http://schemas.microsoft.com/office/word/2018/wordml/cex" xmlns:w16cid="http://schemas.microsoft.com/office/word/2016/wordml/cid" xmlns:w16="http://schemas.microsoft.com/office/word/2018/wordml" xmlns:w16sdtdh="http://schemas.microsoft.com/office/word/2020/wordml/sdtdatahash" xmlns:w16se="http://schemas.microsoft.com/office/word/2015/wordml/symex" xmlns:wpg="http://schemas.microsoft.com/office/word/2010/wordprocessingGroup" xmlns:wpi="http://schemas.microsoft.com/office/word/2010/wordprocessingInk" xmlns:wne="http://schemas.microsoft.com/office/word/2006/wordml" xmlns:wps="http://schemas.microsoft.com/office/word/2010/wordprocessingShape" mc:Ignorable="w14 w15 w16se w16cid w16 w16cex w16sdtdh wp14">
   <w:body>
     <w:p>
       <w:pPr>
@@ -265,16 +265,14 @@
                               </w:rPr>
                               <w:t xml:space="preserve"> Arriaga </w:t>
                             </w:r>
-                            <w:proofErr w:type="spellStart"/>
                             <w:r>
                               <w:rPr>
                                 <w:rFonts w:ascii="Verdana" w:eastAsia="Verdana" w:hAnsi="Verdana" w:cs="Verdana"/>
                                 <w:color w:val="000000"/>
                                 <w:sz w:val="24"/>
                               </w:rPr>
-                              <w:t>Valentin</w:t>
+                              <w:t>Valentín</w:t>
                             </w:r>
-                            <w:proofErr w:type="spellEnd"/>
                           </w:p>
                           <w:p>
                             <w:pPr>
@@ -309,7 +307,7 @@
           </mc:Choice>
           <mc:Fallback>
             <w:pict>
-              <v:rect w14:anchorId="1C5CA2E2" id="Rectangle 2" o:spid="_x0000_s1026" style="position:absolute;margin-left:83.95pt;margin-top:128.2pt;width:447.15pt;height:177.55pt;z-index:251669504;visibility:visible;mso-wrap-style:square;mso-wrap-distance-left:9pt;mso-wrap-distance-top:0;mso-wrap-distance-right:9pt;mso-wrap-distance-bottom:0;mso-position-horizontal:absolute;mso-position-horizontal-relative:page;mso-position-vertical:absolute;mso-position-vertical-relative:text;v-text-anchor:top" o:gfxdata="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">
+              <v:rect w14:anchorId="1C5CA2E2" id="Rectangle 2" o:spid="_x0000_s1026" style="position:absolute;margin-left:83.95pt;margin-top:128.2pt;width:447.15pt;height:177.55pt;z-index:251669504;visibility:visible;mso-wrap-style:square;mso-wrap-distance-left:9pt;mso-wrap-distance-top:0;mso-wrap-distance-right:9pt;mso-wrap-distance-bottom:0;mso-position-horizontal:absolute;mso-position-horizontal-relative:page;mso-position-vertical:absolute;mso-position-vertical-relative:text;v-text-anchor:top" o:gfxdata="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">
                 <v:stroke startarrowwidth="narrow" startarrowlength="short" endarrowwidth="narrow" endarrowlength="short"/>
                 <v:textbox inset="2.53958mm,1.2694mm,2.53958mm,1.2694mm">
                   <w:txbxContent>
@@ -522,16 +520,14 @@
                         </w:rPr>
                         <w:t xml:space="preserve"> Arriaga </w:t>
                       </w:r>
-                      <w:proofErr w:type="spellStart"/>
                       <w:r>
                         <w:rPr>
                           <w:rFonts w:ascii="Verdana" w:eastAsia="Verdana" w:hAnsi="Verdana" w:cs="Verdana"/>
                           <w:color w:val="000000"/>
                           <w:sz w:val="24"/>
                         </w:rPr>
-                        <w:t>Valentin</w:t>
+                        <w:t>Valentín</w:t>
                       </w:r>
-                      <w:proofErr w:type="spellEnd"/>
                     </w:p>
                     <w:p>
                       <w:pPr>
@@ -642,16 +638,14 @@
                               </w:rPr>
                               <w:t xml:space="preserve"> </w:t>
                             </w:r>
-                            <w:proofErr w:type="spellStart"/>
                             <w:r>
                               <w:rPr>
                                 <w:rFonts w:ascii="Verdana" w:eastAsia="Verdana" w:hAnsi="Verdana" w:cs="Verdana"/>
                                 <w:color w:val="000000"/>
                                 <w:sz w:val="24"/>
                               </w:rPr>
-                              <w:t>Maria</w:t>
+                              <w:t>María</w:t>
                             </w:r>
-                            <w:proofErr w:type="spellEnd"/>
                             <w:r>
                               <w:rPr>
                                 <w:rFonts w:ascii="Verdana" w:eastAsia="Verdana" w:hAnsi="Verdana" w:cs="Verdana"/>
@@ -693,7 +687,7 @@
               </wp:anchor>
             </w:drawing>
           </mc:Choice>
-          <mc:Fallback xmlns:w16se="http://schemas.microsoft.com/office/word/2015/wordml/symex" xmlns:w16sdtdh="http://schemas.microsoft.com/office/word/2020/wordml/sdtdatahash" xmlns:w16="http://schemas.microsoft.com/office/word/2018/wordml" xmlns:w16cid="http://schemas.microsoft.com/office/word/2016/wordml/cid" xmlns:w16cex="http://schemas.microsoft.com/office/word/2018/wordml/cex" xmlns:oel="http://schemas.microsoft.com/office/2019/extlst" xmlns:am3d="http://schemas.microsoft.com/office/drawing/2017/model3d" xmlns:aink="http://schemas.microsoft.com/office/drawing/2016/ink" xmlns:cx8="http://schemas.microsoft.com/office/drawing/2016/5/14/chartex" xmlns:cx7="http://schemas.microsoft.com/office/drawing/2016/5/13/chartex" xmlns:cx6="http://schemas.microsoft.com/office/drawing/2016/5/12/chartex" xmlns:cx5="http://schemas.microsoft.com/office/drawing/2016/5/11/chartex" xmlns:cx4="http://schemas.microsoft.com/office/drawing/2016/5/10/chartex" xmlns:cx3="http://schemas.microsoft.com/office/drawing/2016/5/9/chartex" xmlns:cx2="http://schemas.microsoft.com/office/drawing/2015/10/21/chartex" xmlns:cx1="http://schemas.microsoft.com/office/drawing/2015/9/8/chartex" xmlns:cx="http://schemas.microsoft.com/office/drawing/2014/chartex">
+          <mc:Fallback>
             <w:pict>
               <v:rect w14:anchorId="6B75B819" id="Rectangle 4" o:spid="_x0000_s1027" style="position:absolute;margin-left:-.75pt;margin-top:60.7pt;width:447.15pt;height:51.15pt;z-index:251667456;visibility:visible;mso-wrap-style:square;mso-wrap-distance-left:9pt;mso-wrap-distance-top:0;mso-wrap-distance-right:9pt;mso-wrap-distance-bottom:0;mso-position-horizontal:absolute;mso-position-horizontal-relative:text;mso-position-vertical:absolute;mso-position-vertical-relative:text;v-text-anchor:top" o:gfxdata="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">
                 <v:stroke startarrowwidth="narrow" startarrowlength="short" endarrowwidth="narrow" endarrowlength="short"/>
@@ -732,16 +726,14 @@
                         </w:rPr>
                         <w:t xml:space="preserve"> </w:t>
                       </w:r>
-                      <w:proofErr w:type="spellStart"/>
                       <w:r>
                         <w:rPr>
                           <w:rFonts w:ascii="Verdana" w:eastAsia="Verdana" w:hAnsi="Verdana" w:cs="Verdana"/>
                           <w:color w:val="000000"/>
                           <w:sz w:val="24"/>
                         </w:rPr>
-                        <w:t>Maria</w:t>
+                        <w:t>María</w:t>
                       </w:r>
-                      <w:proofErr w:type="spellEnd"/>
                       <w:r>
                         <w:rPr>
                           <w:rFonts w:ascii="Verdana" w:eastAsia="Verdana" w:hAnsi="Verdana" w:cs="Verdana"/>
@@ -912,7 +904,7 @@
               </wp:anchor>
             </w:drawing>
           </mc:Choice>
-          <mc:Fallback xmlns:w16se="http://schemas.microsoft.com/office/word/2015/wordml/symex" xmlns:w16sdtdh="http://schemas.microsoft.com/office/word/2020/wordml/sdtdatahash" xmlns:w16="http://schemas.microsoft.com/office/word/2018/wordml" xmlns:w16cid="http://schemas.microsoft.com/office/word/2016/wordml/cid" xmlns:w16cex="http://schemas.microsoft.com/office/word/2018/wordml/cex" xmlns:oel="http://schemas.microsoft.com/office/2019/extlst" xmlns:am3d="http://schemas.microsoft.com/office/drawing/2017/model3d" xmlns:aink="http://schemas.microsoft.com/office/drawing/2016/ink" xmlns:cx8="http://schemas.microsoft.com/office/drawing/2016/5/14/chartex" xmlns:cx7="http://schemas.microsoft.com/office/drawing/2016/5/13/chartex" xmlns:cx6="http://schemas.microsoft.com/office/drawing/2016/5/12/chartex" xmlns:cx5="http://schemas.microsoft.com/office/drawing/2016/5/11/chartex" xmlns:cx4="http://schemas.microsoft.com/office/drawing/2016/5/10/chartex" xmlns:cx3="http://schemas.microsoft.com/office/drawing/2016/5/9/chartex" xmlns:cx2="http://schemas.microsoft.com/office/drawing/2015/10/21/chartex" xmlns:cx1="http://schemas.microsoft.com/office/drawing/2015/9/8/chartex" xmlns:cx="http://schemas.microsoft.com/office/drawing/2014/chartex">
+          <mc:Fallback>
             <w:pict>
               <v:rect w14:anchorId="7B374F93" id="Rectangle 3" o:spid="_x0000_s1028" style="position:absolute;margin-left:0;margin-top:-.05pt;width:447.15pt;height:47.95pt;z-index:251665408;visibility:visible;mso-wrap-style:square;mso-wrap-distance-left:9pt;mso-wrap-distance-top:0;mso-wrap-distance-right:9pt;mso-wrap-distance-bottom:0;mso-position-horizontal:absolute;mso-position-horizontal-relative:text;mso-position-vertical:absolute;mso-position-vertical-relative:text;v-text-anchor:top" o:gfxdata="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">
                 <v:stroke startarrowwidth="narrow" startarrowlength="short" endarrowwidth="narrow" endarrowlength="short"/>
@@ -1399,7 +1391,7 @@
           </mc:Choice>
           <mc:Fallback>
             <w:pict>
-              <v:rect w14:anchorId="2BC4DF5E" id="Rectangle 1" o:spid="_x0000_s1029" style="position:absolute;margin-left:0;margin-top:-.05pt;width:459pt;height:342pt;z-index:251671552;visibility:visible;mso-wrap-style:square;mso-width-percent:0;mso-height-percent:0;mso-wrap-distance-left:9pt;mso-wrap-distance-top:0;mso-wrap-distance-right:9pt;mso-wrap-distance-bottom:0;mso-position-horizontal:absolute;mso-position-horizontal-relative:text;mso-position-vertical:absolute;mso-position-vertical-relative:text;mso-width-percent:0;mso-height-percent:0;mso-width-relative:margin;mso-height-relative:margin;v-text-anchor:top" o:gfxdata="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">
+              <v:rect w14:anchorId="2BC4DF5E" id="Rectangle 1" o:spid="_x0000_s1029" style="position:absolute;margin-left:0;margin-top:-.05pt;width:459pt;height:342pt;z-index:251671552;visibility:visible;mso-wrap-style:square;mso-width-percent:0;mso-height-percent:0;mso-wrap-distance-left:9pt;mso-wrap-distance-top:0;mso-wrap-distance-right:9pt;mso-wrap-distance-bottom:0;mso-position-horizontal:absolute;mso-position-horizontal-relative:text;mso-position-vertical:absolute;mso-position-vertical-relative:text;mso-width-percent:0;mso-height-percent:0;mso-width-relative:margin;mso-height-relative:margin;v-text-anchor:top" o:gfxdata="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">
                 <v:stroke startarrowwidth="narrow" startarrowlength="short" endarrowwidth="narrow" endarrowlength="short"/>
                 <v:textbox inset="2.53958mm,1.2694mm,2.53958mm,1.2694mm">
                   <w:txbxContent>
@@ -2339,7 +2331,7 @@
                 <v:stroke joinstyle="miter"/>
                 <v:path gradientshapeok="t" o:connecttype="rect"/>
               </v:shapetype>
-              <v:shape id="Text Box 8" o:spid="_x0000_s1030" type="#_x0000_t202" style="position:absolute;margin-left:-19.8pt;margin-top:.15pt;width:453.6pt;height:684pt;z-index:-251643904;visibility:visible;mso-wrap-style:square;mso-width-percent:0;mso-height-percent:0;mso-wrap-distance-left:9pt;mso-wrap-distance-top:0;mso-wrap-distance-right:9pt;mso-wrap-distance-bottom:0;mso-position-horizontal:absolute;mso-position-horizontal-relative:text;mso-position-vertical:absolute;mso-position-vertical-relative:text;mso-width-percent:0;mso-height-percent:0;mso-width-relative:page;mso-height-relative:page;v-text-anchor:top" o:gfxdata="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" o:allowincell="f">
+              <v:shape id="Text Box 8" o:spid="_x0000_s1030" type="#_x0000_t202" style="position:absolute;margin-left:-19.8pt;margin-top:.15pt;width:453.6pt;height:684pt;z-index:-251643904;visibility:visible;mso-wrap-style:square;mso-width-percent:0;mso-height-percent:0;mso-wrap-distance-left:9pt;mso-wrap-distance-top:0;mso-wrap-distance-right:9pt;mso-wrap-distance-bottom:0;mso-position-horizontal:absolute;mso-position-horizontal-relative:text;mso-position-vertical:absolute;mso-position-vertical-relative:text;mso-width-percent:0;mso-height-percent:0;mso-width-relative:page;mso-height-relative:page;v-text-anchor:top" o:gfxdata="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" o:allowincell="f">
                 <v:textbox>
                   <w:txbxContent>
                     <w:p>
@@ -4340,17 +4332,23 @@
                 <w:sz w:val="24"/>
                 <w:szCs w:val="24"/>
               </w:rPr>
-              <w:t>Generar informe de Produ</w:t>
-            </w:r>
-            <w:bookmarkStart w:id="0" w:name="_GoBack"/>
-            <w:bookmarkEnd w:id="0"/>
-            <w:r>
-              <w:rPr>
-                <w:rFonts w:ascii="Arial" w:eastAsia="Arial" w:hAnsi="Arial" w:cs="Arial"/>
-                <w:sz w:val="24"/>
-                <w:szCs w:val="24"/>
-              </w:rPr>
-              <w:t>ctos vendidos y facturación</w:t>
+              <w:t xml:space="preserve">Generar informe de </w:t>
+            </w:r>
+            <w:r>
+              <w:rPr>
+                <w:rFonts w:ascii="Arial" w:eastAsia="Arial" w:hAnsi="Arial" w:cs="Arial"/>
+                <w:sz w:val="24"/>
+                <w:szCs w:val="24"/>
+              </w:rPr>
+              <w:t>p</w:t>
+            </w:r>
+            <w:r>
+              <w:rPr>
+                <w:rFonts w:ascii="Arial" w:eastAsia="Arial" w:hAnsi="Arial" w:cs="Arial"/>
+                <w:sz w:val="24"/>
+                <w:szCs w:val="24"/>
+              </w:rPr>
+              <w:t>roductos vendidos y facturación</w:t>
             </w:r>
           </w:p>
         </w:tc>
@@ -4643,14 +4641,14 @@
         <w:tblLook w:val="0000" w:firstRow="0" w:lastRow="0" w:firstColumn="0" w:lastColumn="0" w:noHBand="0" w:noVBand="0"/>
       </w:tblPr>
       <w:tblGrid>
-        <w:gridCol w:w="1526"/>
-        <w:gridCol w:w="4961"/>
-        <w:gridCol w:w="2725"/>
+        <w:gridCol w:w="1460"/>
+        <w:gridCol w:w="4718"/>
+        <w:gridCol w:w="3034"/>
       </w:tblGrid>
       <w:tr>
         <w:tc>
           <w:tcPr>
-            <w:tcW w:w="1526" w:type="dxa"/>
+            <w:tcW w:w="1476" w:type="dxa"/>
             <w:tcBorders>
               <w:bottom w:val="single" w:sz="6" w:space="0" w:color="000000"/>
               <w:right w:val="single" w:sz="6" w:space="0" w:color="000000"/>
@@ -4668,11 +4666,17 @@
               </w:rPr>
               <w:t>UC id:</w:t>
             </w:r>
-          </w:p>
-        </w:tc>
-        <w:tc>
-          <w:tcPr>
-            <w:tcW w:w="4961" w:type="dxa"/>
+            <w:r>
+              <w:rPr>
+                <w:rFonts w:ascii="Arial" w:eastAsia="Arial" w:hAnsi="Arial" w:cs="Arial"/>
+              </w:rPr>
+              <w:t xml:space="preserve"> 1</w:t>
+            </w:r>
+          </w:p>
+        </w:tc>
+        <w:tc>
+          <w:tcPr>
+            <w:tcW w:w="4776" w:type="dxa"/>
             <w:tcBorders>
               <w:left w:val="single" w:sz="6" w:space="0" w:color="000000"/>
               <w:bottom w:val="single" w:sz="6" w:space="0" w:color="000000"/>
@@ -4691,11 +4695,29 @@
               </w:rPr>
               <w:t>Descripción</w:t>
             </w:r>
-          </w:p>
-        </w:tc>
-        <w:tc>
-          <w:tcPr>
-            <w:tcW w:w="2725" w:type="dxa"/>
+            <w:r>
+              <w:rPr>
+                <w:rFonts w:ascii="Arial" w:eastAsia="Arial" w:hAnsi="Arial" w:cs="Arial"/>
+              </w:rPr>
+              <w:t xml:space="preserve">: Iniciar </w:t>
+            </w:r>
+            <w:r>
+              <w:rPr>
+                <w:rFonts w:ascii="Arial" w:eastAsia="Arial" w:hAnsi="Arial" w:cs="Arial"/>
+              </w:rPr>
+              <w:t>s</w:t>
+            </w:r>
+            <w:r>
+              <w:rPr>
+                <w:rFonts w:ascii="Arial" w:eastAsia="Arial" w:hAnsi="Arial" w:cs="Arial"/>
+              </w:rPr>
+              <w:t xml:space="preserve">esión </w:t>
+            </w:r>
+          </w:p>
+        </w:tc>
+        <w:tc>
+          <w:tcPr>
+            <w:tcW w:w="2960" w:type="dxa"/>
             <w:tcBorders>
               <w:left w:val="single" w:sz="6" w:space="0" w:color="000000"/>
               <w:bottom w:val="single" w:sz="6" w:space="0" w:color="000000"/>
@@ -4712,6 +4734,18 @@
                 <w:rFonts w:ascii="Arial" w:eastAsia="Arial" w:hAnsi="Arial" w:cs="Arial"/>
               </w:rPr>
               <w:t>Tipo</w:t>
+            </w:r>
+            <w:r>
+              <w:rPr>
+                <w:rFonts w:ascii="Arial" w:eastAsia="Arial" w:hAnsi="Arial" w:cs="Arial"/>
+              </w:rPr>
+              <w:t xml:space="preserve">: </w:t>
+            </w:r>
+            <w:r>
+              <w:rPr>
+                <w:rFonts w:ascii="Arial" w:eastAsia="Arial" w:hAnsi="Arial" w:cs="Arial"/>
+              </w:rPr>
+              <w:t xml:space="preserve">Esencial </w:t>
             </w:r>
           </w:p>
         </w:tc>
@@ -4737,20 +4771,12 @@
               </w:rPr>
               <w:t>Objetivo:</w:t>
             </w:r>
-          </w:p>
-          <w:p>
-            <w:pPr>
-              <w:rPr>
-                <w:rFonts w:ascii="Arial" w:eastAsia="Arial" w:hAnsi="Arial" w:cs="Arial"/>
-              </w:rPr>
-            </w:pPr>
-          </w:p>
-          <w:p>
-            <w:pPr>
-              <w:rPr>
-                <w:rFonts w:ascii="Arial" w:eastAsia="Arial" w:hAnsi="Arial" w:cs="Arial"/>
-              </w:rPr>
-            </w:pPr>
+            <w:r>
+              <w:rPr>
+                <w:rFonts w:ascii="Arial" w:eastAsia="Arial" w:hAnsi="Arial" w:cs="Arial"/>
+              </w:rPr>
+              <w:t xml:space="preserve"> Registrar el inicio de sesión de un usuario que accede al sistema con un nombre de usuario y contraseña, validando la contraseña y los permisos asignados a ese usuario.</w:t>
+            </w:r>
           </w:p>
           <w:p>
             <w:pPr>
@@ -4764,7 +4790,7 @@
       <w:tr>
         <w:tc>
           <w:tcPr>
-            <w:tcW w:w="1526" w:type="dxa"/>
+            <w:tcW w:w="1476" w:type="dxa"/>
           </w:tcPr>
           <w:p>
             <w:pPr>
@@ -4778,11 +4804,17 @@
               </w:rPr>
               <w:t>UC id:</w:t>
             </w:r>
-          </w:p>
-        </w:tc>
-        <w:tc>
-          <w:tcPr>
-            <w:tcW w:w="4961" w:type="dxa"/>
+            <w:r>
+              <w:rPr>
+                <w:rFonts w:ascii="Arial" w:eastAsia="Arial" w:hAnsi="Arial" w:cs="Arial"/>
+              </w:rPr>
+              <w:t xml:space="preserve"> 2</w:t>
+            </w:r>
+          </w:p>
+        </w:tc>
+        <w:tc>
+          <w:tcPr>
+            <w:tcW w:w="4776" w:type="dxa"/>
           </w:tcPr>
           <w:p>
             <w:pPr>
@@ -4796,11 +4828,29 @@
               </w:rPr>
               <w:t>Descripción</w:t>
             </w:r>
-          </w:p>
-        </w:tc>
-        <w:tc>
-          <w:tcPr>
-            <w:tcW w:w="2725" w:type="dxa"/>
+            <w:r>
+              <w:rPr>
+                <w:rFonts w:ascii="Arial" w:eastAsia="Arial" w:hAnsi="Arial" w:cs="Arial"/>
+              </w:rPr>
+              <w:t xml:space="preserve">: Registrar </w:t>
+            </w:r>
+            <w:r>
+              <w:rPr>
+                <w:rFonts w:ascii="Arial" w:eastAsia="Arial" w:hAnsi="Arial" w:cs="Arial"/>
+              </w:rPr>
+              <w:t>u</w:t>
+            </w:r>
+            <w:r>
+              <w:rPr>
+                <w:rFonts w:ascii="Arial" w:eastAsia="Arial" w:hAnsi="Arial" w:cs="Arial"/>
+              </w:rPr>
+              <w:t>suario</w:t>
+            </w:r>
+          </w:p>
+        </w:tc>
+        <w:tc>
+          <w:tcPr>
+            <w:tcW w:w="2960" w:type="dxa"/>
           </w:tcPr>
           <w:p>
             <w:pPr>
@@ -4813,6 +4863,12 @@
                 <w:rFonts w:ascii="Arial" w:eastAsia="Arial" w:hAnsi="Arial" w:cs="Arial"/>
               </w:rPr>
               <w:t>Tipo</w:t>
+            </w:r>
+            <w:r>
+              <w:rPr>
+                <w:rFonts w:ascii="Arial" w:eastAsia="Arial" w:hAnsi="Arial" w:cs="Arial"/>
+              </w:rPr>
+              <w:t>: Esencial</w:t>
             </w:r>
           </w:p>
         </w:tc>
@@ -4835,20 +4891,24 @@
               </w:rPr>
               <w:t>Objetivo:</w:t>
             </w:r>
-          </w:p>
-          <w:p>
-            <w:pPr>
-              <w:rPr>
-                <w:rFonts w:ascii="Arial" w:eastAsia="Arial" w:hAnsi="Arial" w:cs="Arial"/>
-              </w:rPr>
-            </w:pPr>
-          </w:p>
-          <w:p>
-            <w:pPr>
-              <w:rPr>
-                <w:rFonts w:ascii="Arial" w:eastAsia="Arial" w:hAnsi="Arial" w:cs="Arial"/>
-              </w:rPr>
-            </w:pPr>
+            <w:r>
+              <w:rPr>
+                <w:rFonts w:ascii="Arial" w:eastAsia="Arial" w:hAnsi="Arial" w:cs="Arial"/>
+              </w:rPr>
+              <w:t xml:space="preserve"> Registrar </w:t>
+            </w:r>
+            <w:r>
+              <w:rPr>
+                <w:rFonts w:ascii="Arial" w:eastAsia="Arial" w:hAnsi="Arial" w:cs="Arial"/>
+              </w:rPr>
+              <w:t xml:space="preserve">un usuario nuevo con todos sus </w:t>
+            </w:r>
+            <w:r>
+              <w:rPr>
+                <w:rFonts w:ascii="Arial" w:eastAsia="Arial" w:hAnsi="Arial" w:cs="Arial"/>
+              </w:rPr>
+              <w:t>datos, asignándole un nombre de usuario y contraseña.</w:t>
+            </w:r>
           </w:p>
           <w:p>
             <w:pPr>
@@ -4862,7 +4922,7 @@
       <w:tr>
         <w:tc>
           <w:tcPr>
-            <w:tcW w:w="1526" w:type="dxa"/>
+            <w:tcW w:w="1476" w:type="dxa"/>
           </w:tcPr>
           <w:p>
             <w:pPr>
@@ -4876,11 +4936,17 @@
               </w:rPr>
               <w:t>UC id:</w:t>
             </w:r>
-          </w:p>
-        </w:tc>
-        <w:tc>
-          <w:tcPr>
-            <w:tcW w:w="4961" w:type="dxa"/>
+            <w:r>
+              <w:rPr>
+                <w:rFonts w:ascii="Arial" w:eastAsia="Arial" w:hAnsi="Arial" w:cs="Arial"/>
+              </w:rPr>
+              <w:t xml:space="preserve"> 3</w:t>
+            </w:r>
+          </w:p>
+        </w:tc>
+        <w:tc>
+          <w:tcPr>
+            <w:tcW w:w="4776" w:type="dxa"/>
           </w:tcPr>
           <w:p>
             <w:pPr>
@@ -4894,11 +4960,29 @@
               </w:rPr>
               <w:t>Descripción</w:t>
             </w:r>
-          </w:p>
-        </w:tc>
-        <w:tc>
-          <w:tcPr>
-            <w:tcW w:w="2725" w:type="dxa"/>
+            <w:r>
+              <w:rPr>
+                <w:rFonts w:ascii="Arial" w:eastAsia="Arial" w:hAnsi="Arial" w:cs="Arial"/>
+              </w:rPr>
+              <w:t xml:space="preserve">: Modificar </w:t>
+            </w:r>
+            <w:r>
+              <w:rPr>
+                <w:rFonts w:ascii="Arial" w:eastAsia="Arial" w:hAnsi="Arial" w:cs="Arial"/>
+              </w:rPr>
+              <w:t>u</w:t>
+            </w:r>
+            <w:r>
+              <w:rPr>
+                <w:rFonts w:ascii="Arial" w:eastAsia="Arial" w:hAnsi="Arial" w:cs="Arial"/>
+              </w:rPr>
+              <w:t>suario</w:t>
+            </w:r>
+          </w:p>
+        </w:tc>
+        <w:tc>
+          <w:tcPr>
+            <w:tcW w:w="2960" w:type="dxa"/>
           </w:tcPr>
           <w:p>
             <w:pPr>
@@ -4911,6 +4995,18 @@
                 <w:rFonts w:ascii="Arial" w:eastAsia="Arial" w:hAnsi="Arial" w:cs="Arial"/>
               </w:rPr>
               <w:t>Tipo</w:t>
+            </w:r>
+            <w:r>
+              <w:rPr>
+                <w:rFonts w:ascii="Arial" w:eastAsia="Arial" w:hAnsi="Arial" w:cs="Arial"/>
+              </w:rPr>
+              <w:t xml:space="preserve">: </w:t>
+            </w:r>
+            <w:r>
+              <w:rPr>
+                <w:rFonts w:ascii="Arial" w:eastAsia="Arial" w:hAnsi="Arial" w:cs="Arial"/>
+              </w:rPr>
+              <w:t>Soporte</w:t>
             </w:r>
           </w:p>
         </w:tc>
@@ -4933,20 +5029,12 @@
               </w:rPr>
               <w:t>Objetivo:</w:t>
             </w:r>
-          </w:p>
-          <w:p>
-            <w:pPr>
-              <w:rPr>
-                <w:rFonts w:ascii="Arial" w:eastAsia="Arial" w:hAnsi="Arial" w:cs="Arial"/>
-              </w:rPr>
-            </w:pPr>
-          </w:p>
-          <w:p>
-            <w:pPr>
-              <w:rPr>
-                <w:rFonts w:ascii="Arial" w:eastAsia="Arial" w:hAnsi="Arial" w:cs="Arial"/>
-              </w:rPr>
-            </w:pPr>
+            <w:r>
+              <w:rPr>
+                <w:rFonts w:ascii="Arial" w:eastAsia="Arial" w:hAnsi="Arial" w:cs="Arial"/>
+              </w:rPr>
+              <w:t xml:space="preserve"> Registrar la actualización de datos de un usuario.</w:t>
+            </w:r>
           </w:p>
           <w:p>
             <w:pPr>
@@ -4960,7 +5048,7 @@
       <w:tr>
         <w:tc>
           <w:tcPr>
-            <w:tcW w:w="1526" w:type="dxa"/>
+            <w:tcW w:w="1476" w:type="dxa"/>
           </w:tcPr>
           <w:p>
             <w:pPr>
@@ -4974,11 +5062,17 @@
               </w:rPr>
               <w:t>UC id:</w:t>
             </w:r>
-          </w:p>
-        </w:tc>
-        <w:tc>
-          <w:tcPr>
-            <w:tcW w:w="4961" w:type="dxa"/>
+            <w:r>
+              <w:rPr>
+                <w:rFonts w:ascii="Arial" w:eastAsia="Arial" w:hAnsi="Arial" w:cs="Arial"/>
+              </w:rPr>
+              <w:t xml:space="preserve"> 4</w:t>
+            </w:r>
+          </w:p>
+        </w:tc>
+        <w:tc>
+          <w:tcPr>
+            <w:tcW w:w="4776" w:type="dxa"/>
           </w:tcPr>
           <w:p>
             <w:pPr>
@@ -4992,11 +5086,29 @@
               </w:rPr>
               <w:t>Descripción</w:t>
             </w:r>
-          </w:p>
-        </w:tc>
-        <w:tc>
-          <w:tcPr>
-            <w:tcW w:w="2725" w:type="dxa"/>
+            <w:r>
+              <w:rPr>
+                <w:rFonts w:ascii="Arial" w:eastAsia="Arial" w:hAnsi="Arial" w:cs="Arial"/>
+              </w:rPr>
+              <w:t xml:space="preserve">: Consultar </w:t>
+            </w:r>
+            <w:r>
+              <w:rPr>
+                <w:rFonts w:ascii="Arial" w:eastAsia="Arial" w:hAnsi="Arial" w:cs="Arial"/>
+              </w:rPr>
+              <w:t>u</w:t>
+            </w:r>
+            <w:r>
+              <w:rPr>
+                <w:rFonts w:ascii="Arial" w:eastAsia="Arial" w:hAnsi="Arial" w:cs="Arial"/>
+              </w:rPr>
+              <w:t>suario</w:t>
+            </w:r>
+          </w:p>
+        </w:tc>
+        <w:tc>
+          <w:tcPr>
+            <w:tcW w:w="2960" w:type="dxa"/>
           </w:tcPr>
           <w:p>
             <w:pPr>
@@ -5009,6 +5121,18 @@
                 <w:rFonts w:ascii="Arial" w:eastAsia="Arial" w:hAnsi="Arial" w:cs="Arial"/>
               </w:rPr>
               <w:t>Tipo</w:t>
+            </w:r>
+            <w:r>
+              <w:rPr>
+                <w:rFonts w:ascii="Arial" w:eastAsia="Arial" w:hAnsi="Arial" w:cs="Arial"/>
+              </w:rPr>
+              <w:t xml:space="preserve">: </w:t>
+            </w:r>
+            <w:r>
+              <w:rPr>
+                <w:rFonts w:ascii="Arial" w:eastAsia="Arial" w:hAnsi="Arial" w:cs="Arial"/>
+              </w:rPr>
+              <w:t>Soporte</w:t>
             </w:r>
           </w:p>
         </w:tc>
@@ -5031,20 +5155,12 @@
               </w:rPr>
               <w:t>Objetivo:</w:t>
             </w:r>
-          </w:p>
-          <w:p>
-            <w:pPr>
-              <w:rPr>
-                <w:rFonts w:ascii="Arial" w:eastAsia="Arial" w:hAnsi="Arial" w:cs="Arial"/>
-              </w:rPr>
-            </w:pPr>
-          </w:p>
-          <w:p>
-            <w:pPr>
-              <w:rPr>
-                <w:rFonts w:ascii="Arial" w:eastAsia="Arial" w:hAnsi="Arial" w:cs="Arial"/>
-              </w:rPr>
-            </w:pPr>
+            <w:r>
+              <w:rPr>
+                <w:rFonts w:ascii="Arial" w:eastAsia="Arial" w:hAnsi="Arial" w:cs="Arial"/>
+              </w:rPr>
+              <w:t xml:space="preserve"> Visualizar los datos de un usuario, protegiendo datos importantes como la contraseña.</w:t>
+            </w:r>
           </w:p>
           <w:p>
             <w:pPr>
@@ -5058,7 +5174,7 @@
       <w:tr>
         <w:tc>
           <w:tcPr>
-            <w:tcW w:w="1526" w:type="dxa"/>
+            <w:tcW w:w="1476" w:type="dxa"/>
           </w:tcPr>
           <w:p>
             <w:pPr>
@@ -5072,11 +5188,17 @@
               </w:rPr>
               <w:t>UC id:</w:t>
             </w:r>
-          </w:p>
-        </w:tc>
-        <w:tc>
-          <w:tcPr>
-            <w:tcW w:w="4961" w:type="dxa"/>
+            <w:r>
+              <w:rPr>
+                <w:rFonts w:ascii="Arial" w:eastAsia="Arial" w:hAnsi="Arial" w:cs="Arial"/>
+              </w:rPr>
+              <w:t xml:space="preserve"> 5</w:t>
+            </w:r>
+          </w:p>
+        </w:tc>
+        <w:tc>
+          <w:tcPr>
+            <w:tcW w:w="4776" w:type="dxa"/>
           </w:tcPr>
           <w:p>
             <w:pPr>
@@ -5090,11 +5212,29 @@
               </w:rPr>
               <w:t>Descripción</w:t>
             </w:r>
-          </w:p>
-        </w:tc>
-        <w:tc>
-          <w:tcPr>
-            <w:tcW w:w="2725" w:type="dxa"/>
+            <w:r>
+              <w:rPr>
+                <w:rFonts w:ascii="Arial" w:eastAsia="Arial" w:hAnsi="Arial" w:cs="Arial"/>
+              </w:rPr>
+              <w:t xml:space="preserve">: Eliminar </w:t>
+            </w:r>
+            <w:r>
+              <w:rPr>
+                <w:rFonts w:ascii="Arial" w:eastAsia="Arial" w:hAnsi="Arial" w:cs="Arial"/>
+              </w:rPr>
+              <w:t>u</w:t>
+            </w:r>
+            <w:r>
+              <w:rPr>
+                <w:rFonts w:ascii="Arial" w:eastAsia="Arial" w:hAnsi="Arial" w:cs="Arial"/>
+              </w:rPr>
+              <w:t xml:space="preserve">suario </w:t>
+            </w:r>
+          </w:p>
+        </w:tc>
+        <w:tc>
+          <w:tcPr>
+            <w:tcW w:w="2960" w:type="dxa"/>
           </w:tcPr>
           <w:p>
             <w:pPr>
@@ -5107,6 +5247,18 @@
                 <w:rFonts w:ascii="Arial" w:eastAsia="Arial" w:hAnsi="Arial" w:cs="Arial"/>
               </w:rPr>
               <w:t>Tipo</w:t>
+            </w:r>
+            <w:r>
+              <w:rPr>
+                <w:rFonts w:ascii="Arial" w:eastAsia="Arial" w:hAnsi="Arial" w:cs="Arial"/>
+              </w:rPr>
+              <w:t xml:space="preserve">: </w:t>
+            </w:r>
+            <w:r>
+              <w:rPr>
+                <w:rFonts w:ascii="Arial" w:eastAsia="Arial" w:hAnsi="Arial" w:cs="Arial"/>
+              </w:rPr>
+              <w:t>Soporte</w:t>
             </w:r>
           </w:p>
         </w:tc>
@@ -5129,20 +5281,18 @@
               </w:rPr>
               <w:t>Objetivo:</w:t>
             </w:r>
-          </w:p>
-          <w:p>
-            <w:pPr>
-              <w:rPr>
-                <w:rFonts w:ascii="Arial" w:eastAsia="Arial" w:hAnsi="Arial" w:cs="Arial"/>
-              </w:rPr>
-            </w:pPr>
-          </w:p>
-          <w:p>
-            <w:pPr>
-              <w:rPr>
-                <w:rFonts w:ascii="Arial" w:eastAsia="Arial" w:hAnsi="Arial" w:cs="Arial"/>
-              </w:rPr>
-            </w:pPr>
+            <w:r>
+              <w:rPr>
+                <w:rFonts w:ascii="Arial" w:eastAsia="Arial" w:hAnsi="Arial" w:cs="Arial"/>
+              </w:rPr>
+              <w:t xml:space="preserve"> </w:t>
+            </w:r>
+            <w:r>
+              <w:rPr>
+                <w:rFonts w:ascii="Arial" w:eastAsia="Arial" w:hAnsi="Arial" w:cs="Arial"/>
+              </w:rPr>
+              <w:t>Registrar el cambio del atributo borrado de un usuario, colocando este como borrado activado.</w:t>
+            </w:r>
           </w:p>
           <w:p>
             <w:pPr>
@@ -5156,7 +5306,7 @@
       <w:tr>
         <w:tc>
           <w:tcPr>
-            <w:tcW w:w="1526" w:type="dxa"/>
+            <w:tcW w:w="1476" w:type="dxa"/>
           </w:tcPr>
           <w:p>
             <w:pPr>
@@ -5170,11 +5320,17 @@
               </w:rPr>
               <w:t>UC id:</w:t>
             </w:r>
-          </w:p>
-        </w:tc>
-        <w:tc>
-          <w:tcPr>
-            <w:tcW w:w="4961" w:type="dxa"/>
+            <w:r>
+              <w:rPr>
+                <w:rFonts w:ascii="Arial" w:eastAsia="Arial" w:hAnsi="Arial" w:cs="Arial"/>
+              </w:rPr>
+              <w:t xml:space="preserve"> 6</w:t>
+            </w:r>
+          </w:p>
+        </w:tc>
+        <w:tc>
+          <w:tcPr>
+            <w:tcW w:w="4776" w:type="dxa"/>
           </w:tcPr>
           <w:p>
             <w:pPr>
@@ -5188,11 +5344,29 @@
               </w:rPr>
               <w:t>Descripción</w:t>
             </w:r>
-          </w:p>
-        </w:tc>
-        <w:tc>
-          <w:tcPr>
-            <w:tcW w:w="2725" w:type="dxa"/>
+            <w:r>
+              <w:rPr>
+                <w:rFonts w:ascii="Arial" w:eastAsia="Arial" w:hAnsi="Arial" w:cs="Arial"/>
+              </w:rPr>
+              <w:t xml:space="preserve">: Registrar </w:t>
+            </w:r>
+            <w:r>
+              <w:rPr>
+                <w:rFonts w:ascii="Arial" w:eastAsia="Arial" w:hAnsi="Arial" w:cs="Arial"/>
+              </w:rPr>
+              <w:t>b</w:t>
+            </w:r>
+            <w:r>
+              <w:rPr>
+                <w:rFonts w:ascii="Arial" w:eastAsia="Arial" w:hAnsi="Arial" w:cs="Arial"/>
+              </w:rPr>
+              <w:t>arrio</w:t>
+            </w:r>
+          </w:p>
+        </w:tc>
+        <w:tc>
+          <w:tcPr>
+            <w:tcW w:w="2960" w:type="dxa"/>
           </w:tcPr>
           <w:p>
             <w:pPr>
@@ -5205,6 +5379,12 @@
                 <w:rFonts w:ascii="Arial" w:eastAsia="Arial" w:hAnsi="Arial" w:cs="Arial"/>
               </w:rPr>
               <w:t>Tipo</w:t>
+            </w:r>
+            <w:r>
+              <w:rPr>
+                <w:rFonts w:ascii="Arial" w:eastAsia="Arial" w:hAnsi="Arial" w:cs="Arial"/>
+              </w:rPr>
+              <w:t>: Soporte</w:t>
             </w:r>
           </w:p>
         </w:tc>
@@ -5227,20 +5407,24 @@
               </w:rPr>
               <w:t>Objetivo:</w:t>
             </w:r>
-          </w:p>
-          <w:p>
-            <w:pPr>
-              <w:rPr>
-                <w:rFonts w:ascii="Arial" w:eastAsia="Arial" w:hAnsi="Arial" w:cs="Arial"/>
-              </w:rPr>
-            </w:pPr>
-          </w:p>
-          <w:p>
-            <w:pPr>
-              <w:rPr>
-                <w:rFonts w:ascii="Arial" w:eastAsia="Arial" w:hAnsi="Arial" w:cs="Arial"/>
-              </w:rPr>
-            </w:pPr>
+            <w:r>
+              <w:rPr>
+                <w:rFonts w:ascii="Arial" w:eastAsia="Arial" w:hAnsi="Arial" w:cs="Arial"/>
+              </w:rPr>
+              <w:t xml:space="preserve"> Registrar un barrio nuevo </w:t>
+            </w:r>
+            <w:r>
+              <w:rPr>
+                <w:rFonts w:ascii="Arial" w:eastAsia="Arial" w:hAnsi="Arial" w:cs="Arial"/>
+              </w:rPr>
+              <w:t>con sus respectivos datos; id, nombre, localidad.</w:t>
+            </w:r>
+            <w:r>
+              <w:rPr>
+                <w:rFonts w:ascii="Arial" w:eastAsia="Arial" w:hAnsi="Arial" w:cs="Arial"/>
+              </w:rPr>
+              <w:t xml:space="preserve"> </w:t>
+            </w:r>
           </w:p>
           <w:p>
             <w:pPr>
@@ -5254,7 +5438,7 @@
       <w:tr>
         <w:tc>
           <w:tcPr>
-            <w:tcW w:w="1526" w:type="dxa"/>
+            <w:tcW w:w="1476" w:type="dxa"/>
           </w:tcPr>
           <w:p>
             <w:pPr>
@@ -5268,11 +5452,17 @@
               </w:rPr>
               <w:t>UC id:</w:t>
             </w:r>
-          </w:p>
-        </w:tc>
-        <w:tc>
-          <w:tcPr>
-            <w:tcW w:w="4961" w:type="dxa"/>
+            <w:r>
+              <w:rPr>
+                <w:rFonts w:ascii="Arial" w:eastAsia="Arial" w:hAnsi="Arial" w:cs="Arial"/>
+              </w:rPr>
+              <w:t xml:space="preserve"> 7</w:t>
+            </w:r>
+          </w:p>
+        </w:tc>
+        <w:tc>
+          <w:tcPr>
+            <w:tcW w:w="4776" w:type="dxa"/>
           </w:tcPr>
           <w:p>
             <w:pPr>
@@ -5286,11 +5476,29 @@
               </w:rPr>
               <w:t>Descripción</w:t>
             </w:r>
-          </w:p>
-        </w:tc>
-        <w:tc>
-          <w:tcPr>
-            <w:tcW w:w="2725" w:type="dxa"/>
+            <w:r>
+              <w:rPr>
+                <w:rFonts w:ascii="Arial" w:eastAsia="Arial" w:hAnsi="Arial" w:cs="Arial"/>
+              </w:rPr>
+              <w:t xml:space="preserve">: Modificar </w:t>
+            </w:r>
+            <w:r>
+              <w:rPr>
+                <w:rFonts w:ascii="Arial" w:eastAsia="Arial" w:hAnsi="Arial" w:cs="Arial"/>
+              </w:rPr>
+              <w:t>b</w:t>
+            </w:r>
+            <w:r>
+              <w:rPr>
+                <w:rFonts w:ascii="Arial" w:eastAsia="Arial" w:hAnsi="Arial" w:cs="Arial"/>
+              </w:rPr>
+              <w:t>arrio</w:t>
+            </w:r>
+          </w:p>
+        </w:tc>
+        <w:tc>
+          <w:tcPr>
+            <w:tcW w:w="2960" w:type="dxa"/>
           </w:tcPr>
           <w:p>
             <w:pPr>
@@ -5303,6 +5511,12 @@
                 <w:rFonts w:ascii="Arial" w:eastAsia="Arial" w:hAnsi="Arial" w:cs="Arial"/>
               </w:rPr>
               <w:t>Tipo</w:t>
+            </w:r>
+            <w:r>
+              <w:rPr>
+                <w:rFonts w:ascii="Arial" w:eastAsia="Arial" w:hAnsi="Arial" w:cs="Arial"/>
+              </w:rPr>
+              <w:t>: Soporte</w:t>
             </w:r>
           </w:p>
         </w:tc>
@@ -5325,20 +5539,12 @@
               </w:rPr>
               <w:t>Objetivo:</w:t>
             </w:r>
-          </w:p>
-          <w:p>
-            <w:pPr>
-              <w:rPr>
-                <w:rFonts w:ascii="Arial" w:eastAsia="Arial" w:hAnsi="Arial" w:cs="Arial"/>
-              </w:rPr>
-            </w:pPr>
-          </w:p>
-          <w:p>
-            <w:pPr>
-              <w:rPr>
-                <w:rFonts w:ascii="Arial" w:eastAsia="Arial" w:hAnsi="Arial" w:cs="Arial"/>
-              </w:rPr>
-            </w:pPr>
+            <w:r>
+              <w:rPr>
+                <w:rFonts w:ascii="Arial" w:eastAsia="Arial" w:hAnsi="Arial" w:cs="Arial"/>
+              </w:rPr>
+              <w:t xml:space="preserve"> Registrar la actualización de datos de un barrio.</w:t>
+            </w:r>
           </w:p>
           <w:p>
             <w:pPr>
@@ -5352,7 +5558,7 @@
       <w:tr>
         <w:tc>
           <w:tcPr>
-            <w:tcW w:w="1526" w:type="dxa"/>
+            <w:tcW w:w="1476" w:type="dxa"/>
           </w:tcPr>
           <w:p>
             <w:pPr>
@@ -5366,11 +5572,17 @@
               </w:rPr>
               <w:t>UC id:</w:t>
             </w:r>
-          </w:p>
-        </w:tc>
-        <w:tc>
-          <w:tcPr>
-            <w:tcW w:w="4961" w:type="dxa"/>
+            <w:r>
+              <w:rPr>
+                <w:rFonts w:ascii="Arial" w:eastAsia="Arial" w:hAnsi="Arial" w:cs="Arial"/>
+              </w:rPr>
+              <w:t xml:space="preserve"> 8 </w:t>
+            </w:r>
+          </w:p>
+        </w:tc>
+        <w:tc>
+          <w:tcPr>
+            <w:tcW w:w="4776" w:type="dxa"/>
           </w:tcPr>
           <w:p>
             <w:pPr>
@@ -5384,11 +5596,29 @@
               </w:rPr>
               <w:t>Descripción</w:t>
             </w:r>
-          </w:p>
-        </w:tc>
-        <w:tc>
-          <w:tcPr>
-            <w:tcW w:w="2725" w:type="dxa"/>
+            <w:r>
+              <w:rPr>
+                <w:rFonts w:ascii="Arial" w:eastAsia="Arial" w:hAnsi="Arial" w:cs="Arial"/>
+              </w:rPr>
+              <w:t xml:space="preserve">: Consultar </w:t>
+            </w:r>
+            <w:r>
+              <w:rPr>
+                <w:rFonts w:ascii="Arial" w:eastAsia="Arial" w:hAnsi="Arial" w:cs="Arial"/>
+              </w:rPr>
+              <w:t>b</w:t>
+            </w:r>
+            <w:r>
+              <w:rPr>
+                <w:rFonts w:ascii="Arial" w:eastAsia="Arial" w:hAnsi="Arial" w:cs="Arial"/>
+              </w:rPr>
+              <w:t>arrio</w:t>
+            </w:r>
+          </w:p>
+        </w:tc>
+        <w:tc>
+          <w:tcPr>
+            <w:tcW w:w="2960" w:type="dxa"/>
           </w:tcPr>
           <w:p>
             <w:pPr>
@@ -5401,6 +5631,12 @@
                 <w:rFonts w:ascii="Arial" w:eastAsia="Arial" w:hAnsi="Arial" w:cs="Arial"/>
               </w:rPr>
               <w:t>Tipo</w:t>
+            </w:r>
+            <w:r>
+              <w:rPr>
+                <w:rFonts w:ascii="Arial" w:eastAsia="Arial" w:hAnsi="Arial" w:cs="Arial"/>
+              </w:rPr>
+              <w:t>: Soporte</w:t>
             </w:r>
           </w:p>
         </w:tc>
@@ -5423,20 +5659,12 @@
               </w:rPr>
               <w:t>Objetivo:</w:t>
             </w:r>
-          </w:p>
-          <w:p>
-            <w:pPr>
-              <w:rPr>
-                <w:rFonts w:ascii="Arial" w:eastAsia="Arial" w:hAnsi="Arial" w:cs="Arial"/>
-              </w:rPr>
-            </w:pPr>
-          </w:p>
-          <w:p>
-            <w:pPr>
-              <w:rPr>
-                <w:rFonts w:ascii="Arial" w:eastAsia="Arial" w:hAnsi="Arial" w:cs="Arial"/>
-              </w:rPr>
-            </w:pPr>
+            <w:r>
+              <w:rPr>
+                <w:rFonts w:ascii="Arial" w:eastAsia="Arial" w:hAnsi="Arial" w:cs="Arial"/>
+              </w:rPr>
+              <w:t xml:space="preserve"> Visualizar los datos de un barrio.</w:t>
+            </w:r>
           </w:p>
           <w:p>
             <w:pPr>
@@ -5450,7 +5678,7 @@
       <w:tr>
         <w:tc>
           <w:tcPr>
-            <w:tcW w:w="1526" w:type="dxa"/>
+            <w:tcW w:w="1476" w:type="dxa"/>
           </w:tcPr>
           <w:p>
             <w:pPr>
@@ -5464,11 +5692,17 @@
               </w:rPr>
               <w:t>UC id:</w:t>
             </w:r>
-          </w:p>
-        </w:tc>
-        <w:tc>
-          <w:tcPr>
-            <w:tcW w:w="4961" w:type="dxa"/>
+            <w:r>
+              <w:rPr>
+                <w:rFonts w:ascii="Arial" w:eastAsia="Arial" w:hAnsi="Arial" w:cs="Arial"/>
+              </w:rPr>
+              <w:t xml:space="preserve"> 9</w:t>
+            </w:r>
+          </w:p>
+        </w:tc>
+        <w:tc>
+          <w:tcPr>
+            <w:tcW w:w="4776" w:type="dxa"/>
           </w:tcPr>
           <w:p>
             <w:pPr>
@@ -5482,11 +5716,29 @@
               </w:rPr>
               <w:t>Descripción</w:t>
             </w:r>
-          </w:p>
-        </w:tc>
-        <w:tc>
-          <w:tcPr>
-            <w:tcW w:w="2725" w:type="dxa"/>
+            <w:r>
+              <w:rPr>
+                <w:rFonts w:ascii="Arial" w:eastAsia="Arial" w:hAnsi="Arial" w:cs="Arial"/>
+              </w:rPr>
+              <w:t xml:space="preserve">: Eliminar </w:t>
+            </w:r>
+            <w:r>
+              <w:rPr>
+                <w:rFonts w:ascii="Arial" w:eastAsia="Arial" w:hAnsi="Arial" w:cs="Arial"/>
+              </w:rPr>
+              <w:t>b</w:t>
+            </w:r>
+            <w:r>
+              <w:rPr>
+                <w:rFonts w:ascii="Arial" w:eastAsia="Arial" w:hAnsi="Arial" w:cs="Arial"/>
+              </w:rPr>
+              <w:t>arrio</w:t>
+            </w:r>
+          </w:p>
+        </w:tc>
+        <w:tc>
+          <w:tcPr>
+            <w:tcW w:w="2960" w:type="dxa"/>
           </w:tcPr>
           <w:p>
             <w:pPr>
@@ -5499,6 +5751,12 @@
                 <w:rFonts w:ascii="Arial" w:eastAsia="Arial" w:hAnsi="Arial" w:cs="Arial"/>
               </w:rPr>
               <w:t>Tipo</w:t>
+            </w:r>
+            <w:r>
+              <w:rPr>
+                <w:rFonts w:ascii="Arial" w:eastAsia="Arial" w:hAnsi="Arial" w:cs="Arial"/>
+              </w:rPr>
+              <w:t>: Soporte</w:t>
             </w:r>
           </w:p>
         </w:tc>
@@ -5521,20 +5779,12 @@
               </w:rPr>
               <w:t>Objetivo:</w:t>
             </w:r>
-          </w:p>
-          <w:p>
-            <w:pPr>
-              <w:rPr>
-                <w:rFonts w:ascii="Arial" w:eastAsia="Arial" w:hAnsi="Arial" w:cs="Arial"/>
-              </w:rPr>
-            </w:pPr>
-          </w:p>
-          <w:p>
-            <w:pPr>
-              <w:rPr>
-                <w:rFonts w:ascii="Arial" w:eastAsia="Arial" w:hAnsi="Arial" w:cs="Arial"/>
-              </w:rPr>
-            </w:pPr>
+            <w:r>
+              <w:rPr>
+                <w:rFonts w:ascii="Arial" w:eastAsia="Arial" w:hAnsi="Arial" w:cs="Arial"/>
+              </w:rPr>
+              <w:t xml:space="preserve"> Eliminar los datos de un barrio registrado en el sistema.</w:t>
+            </w:r>
           </w:p>
           <w:p>
             <w:pPr>
@@ -5548,7 +5798,7 @@
       <w:tr>
         <w:tc>
           <w:tcPr>
-            <w:tcW w:w="1526" w:type="dxa"/>
+            <w:tcW w:w="1476" w:type="dxa"/>
           </w:tcPr>
           <w:p>
             <w:pPr>
@@ -5562,11 +5812,17 @@
               </w:rPr>
               <w:t>UC id:</w:t>
             </w:r>
-          </w:p>
-        </w:tc>
-        <w:tc>
-          <w:tcPr>
-            <w:tcW w:w="4961" w:type="dxa"/>
+            <w:r>
+              <w:rPr>
+                <w:rFonts w:ascii="Arial" w:eastAsia="Arial" w:hAnsi="Arial" w:cs="Arial"/>
+              </w:rPr>
+              <w:t xml:space="preserve"> 10</w:t>
+            </w:r>
+          </w:p>
+        </w:tc>
+        <w:tc>
+          <w:tcPr>
+            <w:tcW w:w="4776" w:type="dxa"/>
           </w:tcPr>
           <w:p>
             <w:pPr>
@@ -5580,11 +5836,29 @@
               </w:rPr>
               <w:t>Descripción</w:t>
             </w:r>
-          </w:p>
-        </w:tc>
-        <w:tc>
-          <w:tcPr>
-            <w:tcW w:w="2725" w:type="dxa"/>
+            <w:r>
+              <w:rPr>
+                <w:rFonts w:ascii="Arial" w:eastAsia="Arial" w:hAnsi="Arial" w:cs="Arial"/>
+              </w:rPr>
+              <w:t xml:space="preserve">: Registrar </w:t>
+            </w:r>
+            <w:r>
+              <w:rPr>
+                <w:rFonts w:ascii="Arial" w:eastAsia="Arial" w:hAnsi="Arial" w:cs="Arial"/>
+              </w:rPr>
+              <w:t>l</w:t>
+            </w:r>
+            <w:r>
+              <w:rPr>
+                <w:rFonts w:ascii="Arial" w:eastAsia="Arial" w:hAnsi="Arial" w:cs="Arial"/>
+              </w:rPr>
+              <w:t>ocalidad</w:t>
+            </w:r>
+          </w:p>
+        </w:tc>
+        <w:tc>
+          <w:tcPr>
+            <w:tcW w:w="2960" w:type="dxa"/>
           </w:tcPr>
           <w:p>
             <w:pPr>
@@ -5597,6 +5871,12 @@
                 <w:rFonts w:ascii="Arial" w:eastAsia="Arial" w:hAnsi="Arial" w:cs="Arial"/>
               </w:rPr>
               <w:t>Tipo</w:t>
+            </w:r>
+            <w:r>
+              <w:rPr>
+                <w:rFonts w:ascii="Arial" w:eastAsia="Arial" w:hAnsi="Arial" w:cs="Arial"/>
+              </w:rPr>
+              <w:t>: Soporte</w:t>
             </w:r>
           </w:p>
         </w:tc>
@@ -5619,20 +5899,12 @@
               </w:rPr>
               <w:t>Objetivo:</w:t>
             </w:r>
-          </w:p>
-          <w:p>
-            <w:pPr>
-              <w:rPr>
-                <w:rFonts w:ascii="Arial" w:eastAsia="Arial" w:hAnsi="Arial" w:cs="Arial"/>
-              </w:rPr>
-            </w:pPr>
-          </w:p>
-          <w:p>
-            <w:pPr>
-              <w:rPr>
-                <w:rFonts w:ascii="Arial" w:eastAsia="Arial" w:hAnsi="Arial" w:cs="Arial"/>
-              </w:rPr>
-            </w:pPr>
+            <w:r>
+              <w:rPr>
+                <w:rFonts w:ascii="Arial" w:eastAsia="Arial" w:hAnsi="Arial" w:cs="Arial"/>
+              </w:rPr>
+              <w:t xml:space="preserve"> Registrar una localidad nueva con sus respectivos datos: id, nombre, departamento. </w:t>
+            </w:r>
           </w:p>
           <w:p>
             <w:pPr>
@@ -5646,25 +5918,32 @@
       <w:tr>
         <w:tc>
           <w:tcPr>
-            <w:tcW w:w="1526" w:type="dxa"/>
-          </w:tcPr>
-          <w:p>
-            <w:pPr>
-              <w:rPr>
-                <w:rFonts w:ascii="Arial" w:eastAsia="Arial" w:hAnsi="Arial" w:cs="Arial"/>
-              </w:rPr>
-            </w:pPr>
+            <w:tcW w:w="1476" w:type="dxa"/>
+          </w:tcPr>
+          <w:p>
+            <w:pPr>
+              <w:rPr>
+                <w:rFonts w:ascii="Arial" w:eastAsia="Arial" w:hAnsi="Arial" w:cs="Arial"/>
+              </w:rPr>
+            </w:pPr>
+            <w:bookmarkStart w:id="0" w:name="_Hlk119149351"/>
             <w:r>
               <w:rPr>
                 <w:rFonts w:ascii="Arial" w:eastAsia="Arial" w:hAnsi="Arial" w:cs="Arial"/>
               </w:rPr>
               <w:t>UC id:</w:t>
             </w:r>
-          </w:p>
-        </w:tc>
-        <w:tc>
-          <w:tcPr>
-            <w:tcW w:w="4961" w:type="dxa"/>
+            <w:r>
+              <w:rPr>
+                <w:rFonts w:ascii="Arial" w:eastAsia="Arial" w:hAnsi="Arial" w:cs="Arial"/>
+              </w:rPr>
+              <w:t xml:space="preserve"> 11</w:t>
+            </w:r>
+          </w:p>
+        </w:tc>
+        <w:tc>
+          <w:tcPr>
+            <w:tcW w:w="4776" w:type="dxa"/>
           </w:tcPr>
           <w:p>
             <w:pPr>
@@ -5678,11 +5957,17 @@
               </w:rPr>
               <w:t>Descripción</w:t>
             </w:r>
-          </w:p>
-        </w:tc>
-        <w:tc>
-          <w:tcPr>
-            <w:tcW w:w="2725" w:type="dxa"/>
+            <w:r>
+              <w:rPr>
+                <w:rFonts w:ascii="Arial" w:eastAsia="Arial" w:hAnsi="Arial" w:cs="Arial"/>
+              </w:rPr>
+              <w:t>:</w:t>
+            </w:r>
+          </w:p>
+        </w:tc>
+        <w:tc>
+          <w:tcPr>
+            <w:tcW w:w="2960" w:type="dxa"/>
           </w:tcPr>
           <w:p>
             <w:pPr>
@@ -5695,6 +5980,12 @@
                 <w:rFonts w:ascii="Arial" w:eastAsia="Arial" w:hAnsi="Arial" w:cs="Arial"/>
               </w:rPr>
               <w:t>Tipo</w:t>
+            </w:r>
+            <w:r>
+              <w:rPr>
+                <w:rFonts w:ascii="Arial" w:eastAsia="Arial" w:hAnsi="Arial" w:cs="Arial"/>
+              </w:rPr>
+              <w:t>:</w:t>
             </w:r>
           </w:p>
         </w:tc>
@@ -5725,12 +6016,1849 @@
               </w:rPr>
             </w:pPr>
           </w:p>
-          <w:p>
-            <w:pPr>
-              <w:rPr>
-                <w:rFonts w:ascii="Arial" w:eastAsia="Arial" w:hAnsi="Arial" w:cs="Arial"/>
-              </w:rPr>
-            </w:pPr>
+        </w:tc>
+      </w:tr>
+      <w:tr>
+        <w:tc>
+          <w:tcPr>
+            <w:tcW w:w="1476" w:type="dxa"/>
+          </w:tcPr>
+          <w:p>
+            <w:pPr>
+              <w:rPr>
+                <w:rFonts w:ascii="Arial" w:eastAsia="Arial" w:hAnsi="Arial" w:cs="Arial"/>
+              </w:rPr>
+            </w:pPr>
+            <w:r>
+              <w:rPr>
+                <w:rFonts w:ascii="Arial" w:eastAsia="Arial" w:hAnsi="Arial" w:cs="Arial"/>
+              </w:rPr>
+              <w:t>UC id: 12</w:t>
+            </w:r>
+          </w:p>
+        </w:tc>
+        <w:tc>
+          <w:tcPr>
+            <w:tcW w:w="4776" w:type="dxa"/>
+          </w:tcPr>
+          <w:p>
+            <w:pPr>
+              <w:rPr>
+                <w:rFonts w:ascii="Arial" w:eastAsia="Arial" w:hAnsi="Arial" w:cs="Arial"/>
+              </w:rPr>
+            </w:pPr>
+            <w:r>
+              <w:rPr>
+                <w:rFonts w:ascii="Arial" w:eastAsia="Arial" w:hAnsi="Arial" w:cs="Arial"/>
+              </w:rPr>
+              <w:t>Descripción:</w:t>
+            </w:r>
+          </w:p>
+        </w:tc>
+        <w:tc>
+          <w:tcPr>
+            <w:tcW w:w="2960" w:type="dxa"/>
+          </w:tcPr>
+          <w:p>
+            <w:pPr>
+              <w:rPr>
+                <w:rFonts w:ascii="Arial" w:eastAsia="Arial" w:hAnsi="Arial" w:cs="Arial"/>
+              </w:rPr>
+            </w:pPr>
+            <w:r>
+              <w:rPr>
+                <w:rFonts w:ascii="Arial" w:eastAsia="Arial" w:hAnsi="Arial" w:cs="Arial"/>
+              </w:rPr>
+              <w:t>Tipo:</w:t>
+            </w:r>
+          </w:p>
+        </w:tc>
+      </w:tr>
+      <w:tr>
+        <w:tc>
+          <w:tcPr>
+            <w:tcW w:w="9212" w:type="dxa"/>
+            <w:gridSpan w:val="3"/>
+          </w:tcPr>
+          <w:p>
+            <w:pPr>
+              <w:rPr>
+                <w:rFonts w:ascii="Arial" w:eastAsia="Arial" w:hAnsi="Arial" w:cs="Arial"/>
+              </w:rPr>
+            </w:pPr>
+            <w:r>
+              <w:rPr>
+                <w:rFonts w:ascii="Arial" w:eastAsia="Arial" w:hAnsi="Arial" w:cs="Arial"/>
+              </w:rPr>
+              <w:t>Objetivo:</w:t>
+            </w:r>
+          </w:p>
+          <w:p>
+            <w:pPr>
+              <w:rPr>
+                <w:rFonts w:ascii="Arial" w:eastAsia="Arial" w:hAnsi="Arial" w:cs="Arial"/>
+              </w:rPr>
+            </w:pPr>
+          </w:p>
+        </w:tc>
+      </w:tr>
+      <w:tr>
+        <w:tc>
+          <w:tcPr>
+            <w:tcW w:w="1476" w:type="dxa"/>
+          </w:tcPr>
+          <w:p>
+            <w:pPr>
+              <w:rPr>
+                <w:rFonts w:ascii="Arial" w:eastAsia="Arial" w:hAnsi="Arial" w:cs="Arial"/>
+              </w:rPr>
+            </w:pPr>
+            <w:r>
+              <w:rPr>
+                <w:rFonts w:ascii="Arial" w:eastAsia="Arial" w:hAnsi="Arial" w:cs="Arial"/>
+              </w:rPr>
+              <w:t>UC id: 13</w:t>
+            </w:r>
+          </w:p>
+        </w:tc>
+        <w:tc>
+          <w:tcPr>
+            <w:tcW w:w="4776" w:type="dxa"/>
+          </w:tcPr>
+          <w:p>
+            <w:pPr>
+              <w:rPr>
+                <w:rFonts w:ascii="Arial" w:eastAsia="Arial" w:hAnsi="Arial" w:cs="Arial"/>
+              </w:rPr>
+            </w:pPr>
+            <w:r>
+              <w:rPr>
+                <w:rFonts w:ascii="Arial" w:eastAsia="Arial" w:hAnsi="Arial" w:cs="Arial"/>
+              </w:rPr>
+              <w:t>Descripción:</w:t>
+            </w:r>
+          </w:p>
+        </w:tc>
+        <w:tc>
+          <w:tcPr>
+            <w:tcW w:w="2960" w:type="dxa"/>
+          </w:tcPr>
+          <w:p>
+            <w:pPr>
+              <w:rPr>
+                <w:rFonts w:ascii="Arial" w:eastAsia="Arial" w:hAnsi="Arial" w:cs="Arial"/>
+              </w:rPr>
+            </w:pPr>
+            <w:r>
+              <w:rPr>
+                <w:rFonts w:ascii="Arial" w:eastAsia="Arial" w:hAnsi="Arial" w:cs="Arial"/>
+              </w:rPr>
+              <w:t>Tipo:</w:t>
+            </w:r>
+          </w:p>
+        </w:tc>
+      </w:tr>
+      <w:tr>
+        <w:tc>
+          <w:tcPr>
+            <w:tcW w:w="9212" w:type="dxa"/>
+            <w:gridSpan w:val="3"/>
+          </w:tcPr>
+          <w:p>
+            <w:pPr>
+              <w:rPr>
+                <w:rFonts w:ascii="Arial" w:eastAsia="Arial" w:hAnsi="Arial" w:cs="Arial"/>
+              </w:rPr>
+            </w:pPr>
+            <w:r>
+              <w:rPr>
+                <w:rFonts w:ascii="Arial" w:eastAsia="Arial" w:hAnsi="Arial" w:cs="Arial"/>
+              </w:rPr>
+              <w:t>Objetivo:</w:t>
+            </w:r>
+          </w:p>
+          <w:p>
+            <w:pPr>
+              <w:rPr>
+                <w:rFonts w:ascii="Arial" w:eastAsia="Arial" w:hAnsi="Arial" w:cs="Arial"/>
+              </w:rPr>
+            </w:pPr>
+          </w:p>
+        </w:tc>
+      </w:tr>
+      <w:tr>
+        <w:tc>
+          <w:tcPr>
+            <w:tcW w:w="1476" w:type="dxa"/>
+          </w:tcPr>
+          <w:p>
+            <w:pPr>
+              <w:rPr>
+                <w:rFonts w:ascii="Arial" w:eastAsia="Arial" w:hAnsi="Arial" w:cs="Arial"/>
+              </w:rPr>
+            </w:pPr>
+            <w:r>
+              <w:rPr>
+                <w:rFonts w:ascii="Arial" w:eastAsia="Arial" w:hAnsi="Arial" w:cs="Arial"/>
+              </w:rPr>
+              <w:t>UC id: 14</w:t>
+            </w:r>
+          </w:p>
+        </w:tc>
+        <w:tc>
+          <w:tcPr>
+            <w:tcW w:w="4776" w:type="dxa"/>
+          </w:tcPr>
+          <w:p>
+            <w:pPr>
+              <w:rPr>
+                <w:rFonts w:ascii="Arial" w:eastAsia="Arial" w:hAnsi="Arial" w:cs="Arial"/>
+              </w:rPr>
+            </w:pPr>
+            <w:r>
+              <w:rPr>
+                <w:rFonts w:ascii="Arial" w:eastAsia="Arial" w:hAnsi="Arial" w:cs="Arial"/>
+              </w:rPr>
+              <w:t>Descripción:</w:t>
+            </w:r>
+          </w:p>
+        </w:tc>
+        <w:tc>
+          <w:tcPr>
+            <w:tcW w:w="2960" w:type="dxa"/>
+          </w:tcPr>
+          <w:p>
+            <w:pPr>
+              <w:rPr>
+                <w:rFonts w:ascii="Arial" w:eastAsia="Arial" w:hAnsi="Arial" w:cs="Arial"/>
+              </w:rPr>
+            </w:pPr>
+            <w:r>
+              <w:rPr>
+                <w:rFonts w:ascii="Arial" w:eastAsia="Arial" w:hAnsi="Arial" w:cs="Arial"/>
+              </w:rPr>
+              <w:t>Tipo:</w:t>
+            </w:r>
+          </w:p>
+        </w:tc>
+      </w:tr>
+      <w:tr>
+        <w:tc>
+          <w:tcPr>
+            <w:tcW w:w="9212" w:type="dxa"/>
+            <w:gridSpan w:val="3"/>
+          </w:tcPr>
+          <w:p>
+            <w:pPr>
+              <w:rPr>
+                <w:rFonts w:ascii="Arial" w:eastAsia="Arial" w:hAnsi="Arial" w:cs="Arial"/>
+              </w:rPr>
+            </w:pPr>
+            <w:r>
+              <w:rPr>
+                <w:rFonts w:ascii="Arial" w:eastAsia="Arial" w:hAnsi="Arial" w:cs="Arial"/>
+              </w:rPr>
+              <w:t>Objetivo:</w:t>
+            </w:r>
+          </w:p>
+          <w:p>
+            <w:pPr>
+              <w:rPr>
+                <w:rFonts w:ascii="Arial" w:eastAsia="Arial" w:hAnsi="Arial" w:cs="Arial"/>
+              </w:rPr>
+            </w:pPr>
+          </w:p>
+        </w:tc>
+      </w:tr>
+      <w:tr>
+        <w:tc>
+          <w:tcPr>
+            <w:tcW w:w="1476" w:type="dxa"/>
+          </w:tcPr>
+          <w:p>
+            <w:pPr>
+              <w:rPr>
+                <w:rFonts w:ascii="Arial" w:eastAsia="Arial" w:hAnsi="Arial" w:cs="Arial"/>
+              </w:rPr>
+            </w:pPr>
+            <w:r>
+              <w:rPr>
+                <w:rFonts w:ascii="Arial" w:eastAsia="Arial" w:hAnsi="Arial" w:cs="Arial"/>
+              </w:rPr>
+              <w:t>UC id: 15</w:t>
+            </w:r>
+          </w:p>
+        </w:tc>
+        <w:tc>
+          <w:tcPr>
+            <w:tcW w:w="4776" w:type="dxa"/>
+          </w:tcPr>
+          <w:p>
+            <w:pPr>
+              <w:rPr>
+                <w:rFonts w:ascii="Arial" w:eastAsia="Arial" w:hAnsi="Arial" w:cs="Arial"/>
+              </w:rPr>
+            </w:pPr>
+            <w:r>
+              <w:rPr>
+                <w:rFonts w:ascii="Arial" w:eastAsia="Arial" w:hAnsi="Arial" w:cs="Arial"/>
+              </w:rPr>
+              <w:t>Descripción:</w:t>
+            </w:r>
+          </w:p>
+        </w:tc>
+        <w:tc>
+          <w:tcPr>
+            <w:tcW w:w="2960" w:type="dxa"/>
+          </w:tcPr>
+          <w:p>
+            <w:pPr>
+              <w:rPr>
+                <w:rFonts w:ascii="Arial" w:eastAsia="Arial" w:hAnsi="Arial" w:cs="Arial"/>
+              </w:rPr>
+            </w:pPr>
+            <w:r>
+              <w:rPr>
+                <w:rFonts w:ascii="Arial" w:eastAsia="Arial" w:hAnsi="Arial" w:cs="Arial"/>
+              </w:rPr>
+              <w:t>Tipo:</w:t>
+            </w:r>
+          </w:p>
+        </w:tc>
+      </w:tr>
+      <w:tr>
+        <w:tc>
+          <w:tcPr>
+            <w:tcW w:w="9212" w:type="dxa"/>
+            <w:gridSpan w:val="3"/>
+          </w:tcPr>
+          <w:p>
+            <w:pPr>
+              <w:rPr>
+                <w:rFonts w:ascii="Arial" w:eastAsia="Arial" w:hAnsi="Arial" w:cs="Arial"/>
+              </w:rPr>
+            </w:pPr>
+            <w:r>
+              <w:rPr>
+                <w:rFonts w:ascii="Arial" w:eastAsia="Arial" w:hAnsi="Arial" w:cs="Arial"/>
+              </w:rPr>
+              <w:t>Objetivo:</w:t>
+            </w:r>
+          </w:p>
+          <w:p>
+            <w:pPr>
+              <w:rPr>
+                <w:rFonts w:ascii="Arial" w:eastAsia="Arial" w:hAnsi="Arial" w:cs="Arial"/>
+              </w:rPr>
+            </w:pPr>
+          </w:p>
+        </w:tc>
+      </w:tr>
+      <w:tr>
+        <w:tc>
+          <w:tcPr>
+            <w:tcW w:w="1476" w:type="dxa"/>
+          </w:tcPr>
+          <w:p>
+            <w:pPr>
+              <w:rPr>
+                <w:rFonts w:ascii="Arial" w:eastAsia="Arial" w:hAnsi="Arial" w:cs="Arial"/>
+              </w:rPr>
+            </w:pPr>
+            <w:r>
+              <w:rPr>
+                <w:rFonts w:ascii="Arial" w:eastAsia="Arial" w:hAnsi="Arial" w:cs="Arial"/>
+              </w:rPr>
+              <w:t>UC id: 16</w:t>
+            </w:r>
+          </w:p>
+        </w:tc>
+        <w:tc>
+          <w:tcPr>
+            <w:tcW w:w="4776" w:type="dxa"/>
+          </w:tcPr>
+          <w:p>
+            <w:pPr>
+              <w:rPr>
+                <w:rFonts w:ascii="Arial" w:eastAsia="Arial" w:hAnsi="Arial" w:cs="Arial"/>
+              </w:rPr>
+            </w:pPr>
+            <w:r>
+              <w:rPr>
+                <w:rFonts w:ascii="Arial" w:eastAsia="Arial" w:hAnsi="Arial" w:cs="Arial"/>
+              </w:rPr>
+              <w:t>Descripción:</w:t>
+            </w:r>
+          </w:p>
+        </w:tc>
+        <w:tc>
+          <w:tcPr>
+            <w:tcW w:w="2960" w:type="dxa"/>
+          </w:tcPr>
+          <w:p>
+            <w:pPr>
+              <w:rPr>
+                <w:rFonts w:ascii="Arial" w:eastAsia="Arial" w:hAnsi="Arial" w:cs="Arial"/>
+              </w:rPr>
+            </w:pPr>
+            <w:r>
+              <w:rPr>
+                <w:rFonts w:ascii="Arial" w:eastAsia="Arial" w:hAnsi="Arial" w:cs="Arial"/>
+              </w:rPr>
+              <w:t>Tipo:</w:t>
+            </w:r>
+          </w:p>
+        </w:tc>
+      </w:tr>
+      <w:tr>
+        <w:tc>
+          <w:tcPr>
+            <w:tcW w:w="9212" w:type="dxa"/>
+            <w:gridSpan w:val="3"/>
+          </w:tcPr>
+          <w:p>
+            <w:pPr>
+              <w:rPr>
+                <w:rFonts w:ascii="Arial" w:eastAsia="Arial" w:hAnsi="Arial" w:cs="Arial"/>
+              </w:rPr>
+            </w:pPr>
+            <w:r>
+              <w:rPr>
+                <w:rFonts w:ascii="Arial" w:eastAsia="Arial" w:hAnsi="Arial" w:cs="Arial"/>
+              </w:rPr>
+              <w:t>Objetivo:</w:t>
+            </w:r>
+          </w:p>
+          <w:p>
+            <w:pPr>
+              <w:rPr>
+                <w:rFonts w:ascii="Arial" w:eastAsia="Arial" w:hAnsi="Arial" w:cs="Arial"/>
+              </w:rPr>
+            </w:pPr>
+          </w:p>
+        </w:tc>
+      </w:tr>
+      <w:tr>
+        <w:tc>
+          <w:tcPr>
+            <w:tcW w:w="1476" w:type="dxa"/>
+          </w:tcPr>
+          <w:p>
+            <w:pPr>
+              <w:rPr>
+                <w:rFonts w:ascii="Arial" w:eastAsia="Arial" w:hAnsi="Arial" w:cs="Arial"/>
+              </w:rPr>
+            </w:pPr>
+            <w:r>
+              <w:rPr>
+                <w:rFonts w:ascii="Arial" w:eastAsia="Arial" w:hAnsi="Arial" w:cs="Arial"/>
+              </w:rPr>
+              <w:t>UC id: 17</w:t>
+            </w:r>
+          </w:p>
+        </w:tc>
+        <w:tc>
+          <w:tcPr>
+            <w:tcW w:w="4776" w:type="dxa"/>
+          </w:tcPr>
+          <w:p>
+            <w:pPr>
+              <w:rPr>
+                <w:rFonts w:ascii="Arial" w:eastAsia="Arial" w:hAnsi="Arial" w:cs="Arial"/>
+              </w:rPr>
+            </w:pPr>
+            <w:r>
+              <w:rPr>
+                <w:rFonts w:ascii="Arial" w:eastAsia="Arial" w:hAnsi="Arial" w:cs="Arial"/>
+              </w:rPr>
+              <w:t>Descripción:</w:t>
+            </w:r>
+          </w:p>
+        </w:tc>
+        <w:tc>
+          <w:tcPr>
+            <w:tcW w:w="2960" w:type="dxa"/>
+          </w:tcPr>
+          <w:p>
+            <w:pPr>
+              <w:rPr>
+                <w:rFonts w:ascii="Arial" w:eastAsia="Arial" w:hAnsi="Arial" w:cs="Arial"/>
+              </w:rPr>
+            </w:pPr>
+            <w:r>
+              <w:rPr>
+                <w:rFonts w:ascii="Arial" w:eastAsia="Arial" w:hAnsi="Arial" w:cs="Arial"/>
+              </w:rPr>
+              <w:t>Tipo:</w:t>
+            </w:r>
+          </w:p>
+        </w:tc>
+      </w:tr>
+      <w:tr>
+        <w:tc>
+          <w:tcPr>
+            <w:tcW w:w="9212" w:type="dxa"/>
+            <w:gridSpan w:val="3"/>
+          </w:tcPr>
+          <w:p>
+            <w:pPr>
+              <w:rPr>
+                <w:rFonts w:ascii="Arial" w:eastAsia="Arial" w:hAnsi="Arial" w:cs="Arial"/>
+              </w:rPr>
+            </w:pPr>
+            <w:r>
+              <w:rPr>
+                <w:rFonts w:ascii="Arial" w:eastAsia="Arial" w:hAnsi="Arial" w:cs="Arial"/>
+              </w:rPr>
+              <w:t>Objetivo:</w:t>
+            </w:r>
+          </w:p>
+          <w:p>
+            <w:pPr>
+              <w:rPr>
+                <w:rFonts w:ascii="Arial" w:eastAsia="Arial" w:hAnsi="Arial" w:cs="Arial"/>
+              </w:rPr>
+            </w:pPr>
+          </w:p>
+        </w:tc>
+      </w:tr>
+      <w:tr>
+        <w:tc>
+          <w:tcPr>
+            <w:tcW w:w="1476" w:type="dxa"/>
+          </w:tcPr>
+          <w:p>
+            <w:pPr>
+              <w:rPr>
+                <w:rFonts w:ascii="Arial" w:eastAsia="Arial" w:hAnsi="Arial" w:cs="Arial"/>
+              </w:rPr>
+            </w:pPr>
+            <w:r>
+              <w:rPr>
+                <w:rFonts w:ascii="Arial" w:eastAsia="Arial" w:hAnsi="Arial" w:cs="Arial"/>
+              </w:rPr>
+              <w:t>UC id: 18</w:t>
+            </w:r>
+          </w:p>
+        </w:tc>
+        <w:tc>
+          <w:tcPr>
+            <w:tcW w:w="4776" w:type="dxa"/>
+          </w:tcPr>
+          <w:p>
+            <w:pPr>
+              <w:rPr>
+                <w:rFonts w:ascii="Arial" w:eastAsia="Arial" w:hAnsi="Arial" w:cs="Arial"/>
+              </w:rPr>
+            </w:pPr>
+            <w:r>
+              <w:rPr>
+                <w:rFonts w:ascii="Arial" w:eastAsia="Arial" w:hAnsi="Arial" w:cs="Arial"/>
+              </w:rPr>
+              <w:t>Descripción:</w:t>
+            </w:r>
+            <w:r>
+              <w:rPr>
+                <w:rFonts w:ascii="Arial" w:eastAsia="Arial" w:hAnsi="Arial" w:cs="Arial"/>
+              </w:rPr>
+              <w:t xml:space="preserve"> Registrar cliente</w:t>
+            </w:r>
+          </w:p>
+        </w:tc>
+        <w:tc>
+          <w:tcPr>
+            <w:tcW w:w="2960" w:type="dxa"/>
+          </w:tcPr>
+          <w:p>
+            <w:pPr>
+              <w:rPr>
+                <w:rFonts w:ascii="Arial" w:eastAsia="Arial" w:hAnsi="Arial" w:cs="Arial"/>
+              </w:rPr>
+            </w:pPr>
+            <w:r>
+              <w:rPr>
+                <w:rFonts w:ascii="Arial" w:eastAsia="Arial" w:hAnsi="Arial" w:cs="Arial"/>
+              </w:rPr>
+              <w:t>Tipo:</w:t>
+            </w:r>
+            <w:r>
+              <w:rPr>
+                <w:rFonts w:ascii="Arial" w:eastAsia="Arial" w:hAnsi="Arial" w:cs="Arial"/>
+              </w:rPr>
+              <w:t xml:space="preserve"> Esencial</w:t>
+            </w:r>
+          </w:p>
+        </w:tc>
+      </w:tr>
+      <w:tr>
+        <w:tc>
+          <w:tcPr>
+            <w:tcW w:w="9212" w:type="dxa"/>
+            <w:gridSpan w:val="3"/>
+          </w:tcPr>
+          <w:p>
+            <w:pPr>
+              <w:rPr>
+                <w:rFonts w:ascii="Arial" w:eastAsia="Arial" w:hAnsi="Arial" w:cs="Arial"/>
+              </w:rPr>
+            </w:pPr>
+            <w:r>
+              <w:rPr>
+                <w:rFonts w:ascii="Arial" w:eastAsia="Arial" w:hAnsi="Arial" w:cs="Arial"/>
+              </w:rPr>
+              <w:t>Objetivo:</w:t>
+            </w:r>
+            <w:r>
+              <w:rPr>
+                <w:rFonts w:ascii="Arial" w:eastAsia="Arial" w:hAnsi="Arial" w:cs="Arial"/>
+              </w:rPr>
+              <w:t xml:space="preserve"> Registrar el alta de un cliente nuevo con sus respectivos datos personales. </w:t>
+            </w:r>
+          </w:p>
+          <w:p>
+            <w:pPr>
+              <w:rPr>
+                <w:rFonts w:ascii="Arial" w:eastAsia="Arial" w:hAnsi="Arial" w:cs="Arial"/>
+              </w:rPr>
+            </w:pPr>
+          </w:p>
+        </w:tc>
+      </w:tr>
+      <w:tr>
+        <w:tc>
+          <w:tcPr>
+            <w:tcW w:w="1476" w:type="dxa"/>
+          </w:tcPr>
+          <w:p>
+            <w:pPr>
+              <w:rPr>
+                <w:rFonts w:ascii="Arial" w:eastAsia="Arial" w:hAnsi="Arial" w:cs="Arial"/>
+              </w:rPr>
+            </w:pPr>
+            <w:r>
+              <w:rPr>
+                <w:rFonts w:ascii="Arial" w:eastAsia="Arial" w:hAnsi="Arial" w:cs="Arial"/>
+              </w:rPr>
+              <w:lastRenderedPageBreak/>
+              <w:t>UC id: 19</w:t>
+            </w:r>
+          </w:p>
+        </w:tc>
+        <w:tc>
+          <w:tcPr>
+            <w:tcW w:w="4776" w:type="dxa"/>
+          </w:tcPr>
+          <w:p>
+            <w:pPr>
+              <w:rPr>
+                <w:rFonts w:ascii="Arial" w:eastAsia="Arial" w:hAnsi="Arial" w:cs="Arial"/>
+              </w:rPr>
+            </w:pPr>
+            <w:r>
+              <w:rPr>
+                <w:rFonts w:ascii="Arial" w:eastAsia="Arial" w:hAnsi="Arial" w:cs="Arial"/>
+              </w:rPr>
+              <w:t>Descripción:</w:t>
+            </w:r>
+            <w:r>
+              <w:rPr>
+                <w:rFonts w:ascii="Arial" w:eastAsia="Arial" w:hAnsi="Arial" w:cs="Arial"/>
+              </w:rPr>
+              <w:t xml:space="preserve"> Modificar cliente</w:t>
+            </w:r>
+          </w:p>
+        </w:tc>
+        <w:tc>
+          <w:tcPr>
+            <w:tcW w:w="2960" w:type="dxa"/>
+          </w:tcPr>
+          <w:p>
+            <w:pPr>
+              <w:rPr>
+                <w:rFonts w:ascii="Arial" w:eastAsia="Arial" w:hAnsi="Arial" w:cs="Arial"/>
+              </w:rPr>
+            </w:pPr>
+            <w:r>
+              <w:rPr>
+                <w:rFonts w:ascii="Arial" w:eastAsia="Arial" w:hAnsi="Arial" w:cs="Arial"/>
+              </w:rPr>
+              <w:t>Tipo:</w:t>
+            </w:r>
+            <w:r>
+              <w:rPr>
+                <w:rFonts w:ascii="Arial" w:eastAsia="Arial" w:hAnsi="Arial" w:cs="Arial"/>
+              </w:rPr>
+              <w:t xml:space="preserve"> </w:t>
+            </w:r>
+            <w:r>
+              <w:rPr>
+                <w:rFonts w:ascii="Arial" w:eastAsia="Arial" w:hAnsi="Arial" w:cs="Arial"/>
+              </w:rPr>
+              <w:t>Soporte</w:t>
+            </w:r>
+          </w:p>
+        </w:tc>
+      </w:tr>
+      <w:tr>
+        <w:tc>
+          <w:tcPr>
+            <w:tcW w:w="9212" w:type="dxa"/>
+            <w:gridSpan w:val="3"/>
+          </w:tcPr>
+          <w:p>
+            <w:pPr>
+              <w:rPr>
+                <w:rFonts w:ascii="Arial" w:eastAsia="Arial" w:hAnsi="Arial" w:cs="Arial"/>
+              </w:rPr>
+            </w:pPr>
+            <w:r>
+              <w:rPr>
+                <w:rFonts w:ascii="Arial" w:eastAsia="Arial" w:hAnsi="Arial" w:cs="Arial"/>
+              </w:rPr>
+              <w:t>Objetivo:</w:t>
+            </w:r>
+            <w:r>
+              <w:rPr>
+                <w:rFonts w:ascii="Arial" w:eastAsia="Arial" w:hAnsi="Arial" w:cs="Arial"/>
+              </w:rPr>
+              <w:t xml:space="preserve"> Registrar los cambios realizados en los datos del cliente.</w:t>
+            </w:r>
+          </w:p>
+          <w:p>
+            <w:pPr>
+              <w:rPr>
+                <w:rFonts w:ascii="Arial" w:eastAsia="Arial" w:hAnsi="Arial" w:cs="Arial"/>
+              </w:rPr>
+            </w:pPr>
+          </w:p>
+        </w:tc>
+      </w:tr>
+      <w:tr>
+        <w:tc>
+          <w:tcPr>
+            <w:tcW w:w="1476" w:type="dxa"/>
+          </w:tcPr>
+          <w:p>
+            <w:pPr>
+              <w:rPr>
+                <w:rFonts w:ascii="Arial" w:eastAsia="Arial" w:hAnsi="Arial" w:cs="Arial"/>
+              </w:rPr>
+            </w:pPr>
+            <w:r>
+              <w:rPr>
+                <w:rFonts w:ascii="Arial" w:eastAsia="Arial" w:hAnsi="Arial" w:cs="Arial"/>
+              </w:rPr>
+              <w:t>UC id: 20</w:t>
+            </w:r>
+          </w:p>
+        </w:tc>
+        <w:tc>
+          <w:tcPr>
+            <w:tcW w:w="4776" w:type="dxa"/>
+          </w:tcPr>
+          <w:p>
+            <w:pPr>
+              <w:rPr>
+                <w:rFonts w:ascii="Arial" w:eastAsia="Arial" w:hAnsi="Arial" w:cs="Arial"/>
+              </w:rPr>
+            </w:pPr>
+            <w:r>
+              <w:rPr>
+                <w:rFonts w:ascii="Arial" w:eastAsia="Arial" w:hAnsi="Arial" w:cs="Arial"/>
+              </w:rPr>
+              <w:t>Descripción:</w:t>
+            </w:r>
+            <w:r>
+              <w:rPr>
+                <w:rFonts w:ascii="Arial" w:eastAsia="Arial" w:hAnsi="Arial" w:cs="Arial"/>
+              </w:rPr>
+              <w:t xml:space="preserve"> Consultar cliente</w:t>
+            </w:r>
+          </w:p>
+        </w:tc>
+        <w:tc>
+          <w:tcPr>
+            <w:tcW w:w="2960" w:type="dxa"/>
+          </w:tcPr>
+          <w:p>
+            <w:pPr>
+              <w:rPr>
+                <w:rFonts w:ascii="Arial" w:eastAsia="Arial" w:hAnsi="Arial" w:cs="Arial"/>
+              </w:rPr>
+            </w:pPr>
+            <w:r>
+              <w:rPr>
+                <w:rFonts w:ascii="Arial" w:eastAsia="Arial" w:hAnsi="Arial" w:cs="Arial"/>
+              </w:rPr>
+              <w:t>Tipo:</w:t>
+            </w:r>
+            <w:r>
+              <w:rPr>
+                <w:rFonts w:ascii="Arial" w:eastAsia="Arial" w:hAnsi="Arial" w:cs="Arial"/>
+              </w:rPr>
+              <w:t xml:space="preserve"> </w:t>
+            </w:r>
+            <w:r>
+              <w:rPr>
+                <w:rFonts w:ascii="Arial" w:eastAsia="Arial" w:hAnsi="Arial" w:cs="Arial"/>
+              </w:rPr>
+              <w:t>Soporte</w:t>
+            </w:r>
+          </w:p>
+        </w:tc>
+      </w:tr>
+      <w:tr>
+        <w:tc>
+          <w:tcPr>
+            <w:tcW w:w="9212" w:type="dxa"/>
+            <w:gridSpan w:val="3"/>
+          </w:tcPr>
+          <w:p>
+            <w:pPr>
+              <w:rPr>
+                <w:rFonts w:ascii="Arial" w:eastAsia="Arial" w:hAnsi="Arial" w:cs="Arial"/>
+              </w:rPr>
+            </w:pPr>
+            <w:r>
+              <w:rPr>
+                <w:rFonts w:ascii="Arial" w:eastAsia="Arial" w:hAnsi="Arial" w:cs="Arial"/>
+              </w:rPr>
+              <w:t>Objetivo:</w:t>
+            </w:r>
+            <w:r>
+              <w:rPr>
+                <w:rFonts w:ascii="Arial" w:eastAsia="Arial" w:hAnsi="Arial" w:cs="Arial"/>
+              </w:rPr>
+              <w:t xml:space="preserve"> Visualizar los datos de un cliente seleccionado.</w:t>
+            </w:r>
+          </w:p>
+          <w:p>
+            <w:pPr>
+              <w:rPr>
+                <w:rFonts w:ascii="Arial" w:eastAsia="Arial" w:hAnsi="Arial" w:cs="Arial"/>
+              </w:rPr>
+            </w:pPr>
+          </w:p>
+        </w:tc>
+      </w:tr>
+      <w:tr>
+        <w:tc>
+          <w:tcPr>
+            <w:tcW w:w="1476" w:type="dxa"/>
+          </w:tcPr>
+          <w:p>
+            <w:pPr>
+              <w:rPr>
+                <w:rFonts w:ascii="Arial" w:eastAsia="Arial" w:hAnsi="Arial" w:cs="Arial"/>
+              </w:rPr>
+            </w:pPr>
+            <w:r>
+              <w:rPr>
+                <w:rFonts w:ascii="Arial" w:eastAsia="Arial" w:hAnsi="Arial" w:cs="Arial"/>
+              </w:rPr>
+              <w:t>UC id: 21</w:t>
+            </w:r>
+          </w:p>
+        </w:tc>
+        <w:tc>
+          <w:tcPr>
+            <w:tcW w:w="4776" w:type="dxa"/>
+          </w:tcPr>
+          <w:p>
+            <w:pPr>
+              <w:rPr>
+                <w:rFonts w:ascii="Arial" w:eastAsia="Arial" w:hAnsi="Arial" w:cs="Arial"/>
+              </w:rPr>
+            </w:pPr>
+            <w:r>
+              <w:rPr>
+                <w:rFonts w:ascii="Arial" w:eastAsia="Arial" w:hAnsi="Arial" w:cs="Arial"/>
+              </w:rPr>
+              <w:t>Descripción:</w:t>
+            </w:r>
+            <w:r>
+              <w:rPr>
+                <w:rFonts w:ascii="Arial" w:eastAsia="Arial" w:hAnsi="Arial" w:cs="Arial"/>
+              </w:rPr>
+              <w:t xml:space="preserve"> Eliminar cliente</w:t>
+            </w:r>
+          </w:p>
+        </w:tc>
+        <w:tc>
+          <w:tcPr>
+            <w:tcW w:w="2960" w:type="dxa"/>
+          </w:tcPr>
+          <w:p>
+            <w:pPr>
+              <w:rPr>
+                <w:rFonts w:ascii="Arial" w:eastAsia="Arial" w:hAnsi="Arial" w:cs="Arial"/>
+              </w:rPr>
+            </w:pPr>
+            <w:r>
+              <w:rPr>
+                <w:rFonts w:ascii="Arial" w:eastAsia="Arial" w:hAnsi="Arial" w:cs="Arial"/>
+              </w:rPr>
+              <w:t>Tipo:</w:t>
+            </w:r>
+            <w:r>
+              <w:rPr>
+                <w:rFonts w:ascii="Arial" w:eastAsia="Arial" w:hAnsi="Arial" w:cs="Arial"/>
+              </w:rPr>
+              <w:t xml:space="preserve"> </w:t>
+            </w:r>
+            <w:r>
+              <w:rPr>
+                <w:rFonts w:ascii="Arial" w:eastAsia="Arial" w:hAnsi="Arial" w:cs="Arial"/>
+              </w:rPr>
+              <w:t>Soporte</w:t>
+            </w:r>
+          </w:p>
+        </w:tc>
+      </w:tr>
+      <w:tr>
+        <w:tc>
+          <w:tcPr>
+            <w:tcW w:w="9212" w:type="dxa"/>
+            <w:gridSpan w:val="3"/>
+          </w:tcPr>
+          <w:p>
+            <w:pPr>
+              <w:rPr>
+                <w:rFonts w:ascii="Arial" w:eastAsia="Arial" w:hAnsi="Arial" w:cs="Arial"/>
+              </w:rPr>
+            </w:pPr>
+            <w:r>
+              <w:rPr>
+                <w:rFonts w:ascii="Arial" w:eastAsia="Arial" w:hAnsi="Arial" w:cs="Arial"/>
+              </w:rPr>
+              <w:t>Objetivo:</w:t>
+            </w:r>
+            <w:r>
+              <w:rPr>
+                <w:rFonts w:ascii="Arial" w:eastAsia="Arial" w:hAnsi="Arial" w:cs="Arial"/>
+              </w:rPr>
+              <w:t xml:space="preserve"> Registrar la baja de un cliente registrado en el sistema, validando que no tenga ninguna transacción pendiente.</w:t>
+            </w:r>
+          </w:p>
+          <w:p>
+            <w:pPr>
+              <w:rPr>
+                <w:rFonts w:ascii="Arial" w:eastAsia="Arial" w:hAnsi="Arial" w:cs="Arial"/>
+              </w:rPr>
+            </w:pPr>
+          </w:p>
+        </w:tc>
+      </w:tr>
+      <w:tr>
+        <w:tc>
+          <w:tcPr>
+            <w:tcW w:w="1476" w:type="dxa"/>
+          </w:tcPr>
+          <w:p>
+            <w:pPr>
+              <w:rPr>
+                <w:rFonts w:ascii="Arial" w:eastAsia="Arial" w:hAnsi="Arial" w:cs="Arial"/>
+              </w:rPr>
+            </w:pPr>
+            <w:bookmarkStart w:id="1" w:name="_Hlk119150037"/>
+            <w:r>
+              <w:rPr>
+                <w:rFonts w:ascii="Arial" w:eastAsia="Arial" w:hAnsi="Arial" w:cs="Arial"/>
+              </w:rPr>
+              <w:t>UC id: 22</w:t>
+            </w:r>
+          </w:p>
+        </w:tc>
+        <w:tc>
+          <w:tcPr>
+            <w:tcW w:w="4776" w:type="dxa"/>
+          </w:tcPr>
+          <w:p>
+            <w:pPr>
+              <w:rPr>
+                <w:rFonts w:ascii="Arial" w:eastAsia="Arial" w:hAnsi="Arial" w:cs="Arial"/>
+              </w:rPr>
+            </w:pPr>
+            <w:r>
+              <w:rPr>
+                <w:rFonts w:ascii="Arial" w:eastAsia="Arial" w:hAnsi="Arial" w:cs="Arial"/>
+              </w:rPr>
+              <w:t>Descripción:</w:t>
+            </w:r>
+          </w:p>
+        </w:tc>
+        <w:tc>
+          <w:tcPr>
+            <w:tcW w:w="2960" w:type="dxa"/>
+          </w:tcPr>
+          <w:p>
+            <w:pPr>
+              <w:rPr>
+                <w:rFonts w:ascii="Arial" w:eastAsia="Arial" w:hAnsi="Arial" w:cs="Arial"/>
+              </w:rPr>
+            </w:pPr>
+            <w:r>
+              <w:rPr>
+                <w:rFonts w:ascii="Arial" w:eastAsia="Arial" w:hAnsi="Arial" w:cs="Arial"/>
+              </w:rPr>
+              <w:t>Tipo:</w:t>
+            </w:r>
+          </w:p>
+        </w:tc>
+      </w:tr>
+      <w:bookmarkEnd w:id="1"/>
+      <w:tr>
+        <w:tc>
+          <w:tcPr>
+            <w:tcW w:w="9212" w:type="dxa"/>
+            <w:gridSpan w:val="3"/>
+          </w:tcPr>
+          <w:p>
+            <w:pPr>
+              <w:rPr>
+                <w:rFonts w:ascii="Arial" w:eastAsia="Arial" w:hAnsi="Arial" w:cs="Arial"/>
+              </w:rPr>
+            </w:pPr>
+            <w:r>
+              <w:rPr>
+                <w:rFonts w:ascii="Arial" w:eastAsia="Arial" w:hAnsi="Arial" w:cs="Arial"/>
+              </w:rPr>
+              <w:t>Objetivo:</w:t>
+            </w:r>
+          </w:p>
+          <w:p>
+            <w:pPr>
+              <w:rPr>
+                <w:rFonts w:ascii="Arial" w:eastAsia="Arial" w:hAnsi="Arial" w:cs="Arial"/>
+              </w:rPr>
+            </w:pPr>
+          </w:p>
+        </w:tc>
+      </w:tr>
+      <w:tr>
+        <w:tc>
+          <w:tcPr>
+            <w:tcW w:w="1474" w:type="dxa"/>
+          </w:tcPr>
+          <w:p>
+            <w:pPr>
+              <w:rPr>
+                <w:rFonts w:ascii="Arial" w:eastAsia="Arial" w:hAnsi="Arial" w:cs="Arial"/>
+              </w:rPr>
+            </w:pPr>
+            <w:r>
+              <w:rPr>
+                <w:rFonts w:ascii="Arial" w:eastAsia="Arial" w:hAnsi="Arial" w:cs="Arial"/>
+              </w:rPr>
+              <w:t>UC id: 2</w:t>
+            </w:r>
+            <w:r>
+              <w:rPr>
+                <w:rFonts w:ascii="Arial" w:eastAsia="Arial" w:hAnsi="Arial" w:cs="Arial"/>
+              </w:rPr>
+              <w:t>3</w:t>
+            </w:r>
+          </w:p>
+        </w:tc>
+        <w:tc>
+          <w:tcPr>
+            <w:tcW w:w="4774" w:type="dxa"/>
+          </w:tcPr>
+          <w:p>
+            <w:pPr>
+              <w:rPr>
+                <w:rFonts w:ascii="Arial" w:eastAsia="Arial" w:hAnsi="Arial" w:cs="Arial"/>
+              </w:rPr>
+            </w:pPr>
+            <w:r>
+              <w:rPr>
+                <w:rFonts w:ascii="Arial" w:eastAsia="Arial" w:hAnsi="Arial" w:cs="Arial"/>
+              </w:rPr>
+              <w:t>Descripción:</w:t>
+            </w:r>
+          </w:p>
+        </w:tc>
+        <w:tc>
+          <w:tcPr>
+            <w:tcW w:w="3071" w:type="dxa"/>
+          </w:tcPr>
+          <w:p>
+            <w:pPr>
+              <w:rPr>
+                <w:rFonts w:ascii="Arial" w:eastAsia="Arial" w:hAnsi="Arial" w:cs="Arial"/>
+              </w:rPr>
+            </w:pPr>
+            <w:r>
+              <w:rPr>
+                <w:rFonts w:ascii="Arial" w:eastAsia="Arial" w:hAnsi="Arial" w:cs="Arial"/>
+              </w:rPr>
+              <w:t>Tipo:</w:t>
+            </w:r>
+          </w:p>
+        </w:tc>
+      </w:tr>
+      <w:tr>
+        <w:tc>
+          <w:tcPr>
+            <w:tcW w:w="4774" w:type="dxa"/>
+            <w:gridSpan w:val="3"/>
+          </w:tcPr>
+          <w:p>
+            <w:pPr>
+              <w:rPr>
+                <w:rFonts w:ascii="Arial" w:eastAsia="Arial" w:hAnsi="Arial" w:cs="Arial"/>
+              </w:rPr>
+            </w:pPr>
+            <w:r>
+              <w:rPr>
+                <w:rFonts w:ascii="Arial" w:eastAsia="Arial" w:hAnsi="Arial" w:cs="Arial"/>
+              </w:rPr>
+              <w:t>Objetivo:</w:t>
+            </w:r>
+          </w:p>
+          <w:p>
+            <w:pPr>
+              <w:rPr>
+                <w:rFonts w:ascii="Arial" w:eastAsia="Arial" w:hAnsi="Arial" w:cs="Arial"/>
+              </w:rPr>
+            </w:pPr>
+          </w:p>
+        </w:tc>
+      </w:tr>
+      <w:tr>
+        <w:tc>
+          <w:tcPr>
+            <w:tcW w:w="1474" w:type="dxa"/>
+          </w:tcPr>
+          <w:p>
+            <w:pPr>
+              <w:rPr>
+                <w:rFonts w:ascii="Arial" w:eastAsia="Arial" w:hAnsi="Arial" w:cs="Arial"/>
+              </w:rPr>
+            </w:pPr>
+            <w:r>
+              <w:rPr>
+                <w:rFonts w:ascii="Arial" w:eastAsia="Arial" w:hAnsi="Arial" w:cs="Arial"/>
+              </w:rPr>
+              <w:t>UC id: 2</w:t>
+            </w:r>
+            <w:r>
+              <w:rPr>
+                <w:rFonts w:ascii="Arial" w:eastAsia="Arial" w:hAnsi="Arial" w:cs="Arial"/>
+              </w:rPr>
+              <w:t>4</w:t>
+            </w:r>
+          </w:p>
+        </w:tc>
+        <w:tc>
+          <w:tcPr>
+            <w:tcW w:w="4774" w:type="dxa"/>
+          </w:tcPr>
+          <w:p>
+            <w:pPr>
+              <w:rPr>
+                <w:rFonts w:ascii="Arial" w:eastAsia="Arial" w:hAnsi="Arial" w:cs="Arial"/>
+              </w:rPr>
+            </w:pPr>
+            <w:r>
+              <w:rPr>
+                <w:rFonts w:ascii="Arial" w:eastAsia="Arial" w:hAnsi="Arial" w:cs="Arial"/>
+              </w:rPr>
+              <w:t>Descripción:</w:t>
+            </w:r>
+          </w:p>
+        </w:tc>
+        <w:tc>
+          <w:tcPr>
+            <w:tcW w:w="3071" w:type="dxa"/>
+          </w:tcPr>
+          <w:p>
+            <w:pPr>
+              <w:rPr>
+                <w:rFonts w:ascii="Arial" w:eastAsia="Arial" w:hAnsi="Arial" w:cs="Arial"/>
+              </w:rPr>
+            </w:pPr>
+            <w:r>
+              <w:rPr>
+                <w:rFonts w:ascii="Arial" w:eastAsia="Arial" w:hAnsi="Arial" w:cs="Arial"/>
+              </w:rPr>
+              <w:t>Tipo:</w:t>
+            </w:r>
+          </w:p>
+        </w:tc>
+      </w:tr>
+      <w:tr>
+        <w:tc>
+          <w:tcPr>
+            <w:tcW w:w="4774" w:type="dxa"/>
+            <w:gridSpan w:val="3"/>
+          </w:tcPr>
+          <w:p>
+            <w:pPr>
+              <w:rPr>
+                <w:rFonts w:ascii="Arial" w:eastAsia="Arial" w:hAnsi="Arial" w:cs="Arial"/>
+              </w:rPr>
+            </w:pPr>
+            <w:r>
+              <w:rPr>
+                <w:rFonts w:ascii="Arial" w:eastAsia="Arial" w:hAnsi="Arial" w:cs="Arial"/>
+              </w:rPr>
+              <w:t>Objetivo:</w:t>
+            </w:r>
+          </w:p>
+          <w:p>
+            <w:pPr>
+              <w:rPr>
+                <w:rFonts w:ascii="Arial" w:eastAsia="Arial" w:hAnsi="Arial" w:cs="Arial"/>
+              </w:rPr>
+            </w:pPr>
+          </w:p>
+        </w:tc>
+      </w:tr>
+      <w:tr>
+        <w:tc>
+          <w:tcPr>
+            <w:tcW w:w="1474" w:type="dxa"/>
+          </w:tcPr>
+          <w:p>
+            <w:pPr>
+              <w:rPr>
+                <w:rFonts w:ascii="Arial" w:eastAsia="Arial" w:hAnsi="Arial" w:cs="Arial"/>
+              </w:rPr>
+            </w:pPr>
+            <w:r>
+              <w:rPr>
+                <w:rFonts w:ascii="Arial" w:eastAsia="Arial" w:hAnsi="Arial" w:cs="Arial"/>
+              </w:rPr>
+              <w:t>UC id: 2</w:t>
+            </w:r>
+            <w:r>
+              <w:rPr>
+                <w:rFonts w:ascii="Arial" w:eastAsia="Arial" w:hAnsi="Arial" w:cs="Arial"/>
+              </w:rPr>
+              <w:t>5</w:t>
+            </w:r>
+          </w:p>
+        </w:tc>
+        <w:tc>
+          <w:tcPr>
+            <w:tcW w:w="4774" w:type="dxa"/>
+          </w:tcPr>
+          <w:p>
+            <w:pPr>
+              <w:rPr>
+                <w:rFonts w:ascii="Arial" w:eastAsia="Arial" w:hAnsi="Arial" w:cs="Arial"/>
+              </w:rPr>
+            </w:pPr>
+            <w:r>
+              <w:rPr>
+                <w:rFonts w:ascii="Arial" w:eastAsia="Arial" w:hAnsi="Arial" w:cs="Arial"/>
+              </w:rPr>
+              <w:t>Descripción:</w:t>
+            </w:r>
+          </w:p>
+        </w:tc>
+        <w:tc>
+          <w:tcPr>
+            <w:tcW w:w="3071" w:type="dxa"/>
+          </w:tcPr>
+          <w:p>
+            <w:pPr>
+              <w:rPr>
+                <w:rFonts w:ascii="Arial" w:eastAsia="Arial" w:hAnsi="Arial" w:cs="Arial"/>
+              </w:rPr>
+            </w:pPr>
+            <w:r>
+              <w:rPr>
+                <w:rFonts w:ascii="Arial" w:eastAsia="Arial" w:hAnsi="Arial" w:cs="Arial"/>
+              </w:rPr>
+              <w:t>Tipo:</w:t>
+            </w:r>
+          </w:p>
+        </w:tc>
+      </w:tr>
+      <w:tr>
+        <w:tc>
+          <w:tcPr>
+            <w:tcW w:w="4774" w:type="dxa"/>
+            <w:gridSpan w:val="3"/>
+          </w:tcPr>
+          <w:p>
+            <w:pPr>
+              <w:rPr>
+                <w:rFonts w:ascii="Arial" w:eastAsia="Arial" w:hAnsi="Arial" w:cs="Arial"/>
+              </w:rPr>
+            </w:pPr>
+            <w:r>
+              <w:rPr>
+                <w:rFonts w:ascii="Arial" w:eastAsia="Arial" w:hAnsi="Arial" w:cs="Arial"/>
+              </w:rPr>
+              <w:t>Objetivo:</w:t>
+            </w:r>
+          </w:p>
+          <w:p>
+            <w:pPr>
+              <w:rPr>
+                <w:rFonts w:ascii="Arial" w:eastAsia="Arial" w:hAnsi="Arial" w:cs="Arial"/>
+              </w:rPr>
+            </w:pPr>
+          </w:p>
+        </w:tc>
+      </w:tr>
+      <w:tr>
+        <w:tc>
+          <w:tcPr>
+            <w:tcW w:w="1474" w:type="dxa"/>
+          </w:tcPr>
+          <w:p>
+            <w:pPr>
+              <w:rPr>
+                <w:rFonts w:ascii="Arial" w:eastAsia="Arial" w:hAnsi="Arial" w:cs="Arial"/>
+              </w:rPr>
+            </w:pPr>
+            <w:r>
+              <w:rPr>
+                <w:rFonts w:ascii="Arial" w:eastAsia="Arial" w:hAnsi="Arial" w:cs="Arial"/>
+              </w:rPr>
+              <w:t>UC id: 2</w:t>
+            </w:r>
+            <w:r>
+              <w:rPr>
+                <w:rFonts w:ascii="Arial" w:eastAsia="Arial" w:hAnsi="Arial" w:cs="Arial"/>
+              </w:rPr>
+              <w:t>6</w:t>
+            </w:r>
+          </w:p>
+        </w:tc>
+        <w:tc>
+          <w:tcPr>
+            <w:tcW w:w="4774" w:type="dxa"/>
+          </w:tcPr>
+          <w:p>
+            <w:pPr>
+              <w:rPr>
+                <w:rFonts w:ascii="Arial" w:eastAsia="Arial" w:hAnsi="Arial" w:cs="Arial"/>
+              </w:rPr>
+            </w:pPr>
+            <w:r>
+              <w:rPr>
+                <w:rFonts w:ascii="Arial" w:eastAsia="Arial" w:hAnsi="Arial" w:cs="Arial"/>
+              </w:rPr>
+              <w:t>Descripción:</w:t>
+            </w:r>
+          </w:p>
+        </w:tc>
+        <w:tc>
+          <w:tcPr>
+            <w:tcW w:w="3071" w:type="dxa"/>
+          </w:tcPr>
+          <w:p>
+            <w:pPr>
+              <w:rPr>
+                <w:rFonts w:ascii="Arial" w:eastAsia="Arial" w:hAnsi="Arial" w:cs="Arial"/>
+              </w:rPr>
+            </w:pPr>
+            <w:r>
+              <w:rPr>
+                <w:rFonts w:ascii="Arial" w:eastAsia="Arial" w:hAnsi="Arial" w:cs="Arial"/>
+              </w:rPr>
+              <w:t>Tipo:</w:t>
+            </w:r>
+          </w:p>
+        </w:tc>
+      </w:tr>
+      <w:tr>
+        <w:tc>
+          <w:tcPr>
+            <w:tcW w:w="4774" w:type="dxa"/>
+            <w:gridSpan w:val="3"/>
+          </w:tcPr>
+          <w:p>
+            <w:pPr>
+              <w:rPr>
+                <w:rFonts w:ascii="Arial" w:eastAsia="Arial" w:hAnsi="Arial" w:cs="Arial"/>
+              </w:rPr>
+            </w:pPr>
+            <w:r>
+              <w:rPr>
+                <w:rFonts w:ascii="Arial" w:eastAsia="Arial" w:hAnsi="Arial" w:cs="Arial"/>
+              </w:rPr>
+              <w:t>Objetivo:</w:t>
+            </w:r>
+          </w:p>
+          <w:p>
+            <w:pPr>
+              <w:rPr>
+                <w:rFonts w:ascii="Arial" w:eastAsia="Arial" w:hAnsi="Arial" w:cs="Arial"/>
+              </w:rPr>
+            </w:pPr>
+          </w:p>
+        </w:tc>
+      </w:tr>
+      <w:tr>
+        <w:tc>
+          <w:tcPr>
+            <w:tcW w:w="1474" w:type="dxa"/>
+          </w:tcPr>
+          <w:p>
+            <w:pPr>
+              <w:rPr>
+                <w:rFonts w:ascii="Arial" w:eastAsia="Arial" w:hAnsi="Arial" w:cs="Arial"/>
+              </w:rPr>
+            </w:pPr>
+            <w:r>
+              <w:rPr>
+                <w:rFonts w:ascii="Arial" w:eastAsia="Arial" w:hAnsi="Arial" w:cs="Arial"/>
+              </w:rPr>
+              <w:t>UC id: 2</w:t>
+            </w:r>
+            <w:r>
+              <w:rPr>
+                <w:rFonts w:ascii="Arial" w:eastAsia="Arial" w:hAnsi="Arial" w:cs="Arial"/>
+              </w:rPr>
+              <w:t>7</w:t>
+            </w:r>
+          </w:p>
+        </w:tc>
+        <w:tc>
+          <w:tcPr>
+            <w:tcW w:w="4774" w:type="dxa"/>
+          </w:tcPr>
+          <w:p>
+            <w:pPr>
+              <w:rPr>
+                <w:rFonts w:ascii="Arial" w:eastAsia="Arial" w:hAnsi="Arial" w:cs="Arial"/>
+              </w:rPr>
+            </w:pPr>
+            <w:r>
+              <w:rPr>
+                <w:rFonts w:ascii="Arial" w:eastAsia="Arial" w:hAnsi="Arial" w:cs="Arial"/>
+              </w:rPr>
+              <w:t>Descripción:</w:t>
+            </w:r>
+            <w:r>
+              <w:rPr>
+                <w:rFonts w:ascii="Arial" w:eastAsia="Arial" w:hAnsi="Arial" w:cs="Arial"/>
+              </w:rPr>
+              <w:t xml:space="preserve"> Generar informe de productos y stock </w:t>
+            </w:r>
+          </w:p>
+        </w:tc>
+        <w:tc>
+          <w:tcPr>
+            <w:tcW w:w="3071" w:type="dxa"/>
+          </w:tcPr>
+          <w:p>
+            <w:pPr>
+              <w:rPr>
+                <w:rFonts w:ascii="Arial" w:eastAsia="Arial" w:hAnsi="Arial" w:cs="Arial"/>
+              </w:rPr>
+            </w:pPr>
+            <w:r>
+              <w:rPr>
+                <w:rFonts w:ascii="Arial" w:eastAsia="Arial" w:hAnsi="Arial" w:cs="Arial"/>
+              </w:rPr>
+              <w:t>Tipo:</w:t>
+            </w:r>
+            <w:r>
+              <w:rPr>
+                <w:rFonts w:ascii="Arial" w:eastAsia="Arial" w:hAnsi="Arial" w:cs="Arial"/>
+              </w:rPr>
+              <w:t xml:space="preserve"> Soporte</w:t>
+            </w:r>
+          </w:p>
+        </w:tc>
+      </w:tr>
+      <w:tr>
+        <w:tc>
+          <w:tcPr>
+            <w:tcW w:w="4774" w:type="dxa"/>
+            <w:gridSpan w:val="3"/>
+          </w:tcPr>
+          <w:p>
+            <w:pPr>
+              <w:rPr>
+                <w:rFonts w:ascii="Arial" w:eastAsia="Arial" w:hAnsi="Arial" w:cs="Arial"/>
+              </w:rPr>
+            </w:pPr>
+            <w:r>
+              <w:rPr>
+                <w:rFonts w:ascii="Arial" w:eastAsia="Arial" w:hAnsi="Arial" w:cs="Arial"/>
+              </w:rPr>
+              <w:t>Objetivo:</w:t>
+            </w:r>
+            <w:r>
+              <w:rPr>
+                <w:rFonts w:ascii="Arial" w:eastAsia="Arial" w:hAnsi="Arial" w:cs="Arial"/>
+              </w:rPr>
+              <w:t xml:space="preserve"> Registrar y generar un listado de productos con su respectivo stock.</w:t>
+            </w:r>
+          </w:p>
+          <w:p>
+            <w:pPr>
+              <w:rPr>
+                <w:rFonts w:ascii="Arial" w:eastAsia="Arial" w:hAnsi="Arial" w:cs="Arial"/>
+              </w:rPr>
+            </w:pPr>
+          </w:p>
+        </w:tc>
+      </w:tr>
+      <w:tr>
+        <w:tc>
+          <w:tcPr>
+            <w:tcW w:w="1474" w:type="dxa"/>
+          </w:tcPr>
+          <w:p>
+            <w:pPr>
+              <w:rPr>
+                <w:rFonts w:ascii="Arial" w:eastAsia="Arial" w:hAnsi="Arial" w:cs="Arial"/>
+              </w:rPr>
+            </w:pPr>
+            <w:r>
+              <w:rPr>
+                <w:rFonts w:ascii="Arial" w:eastAsia="Arial" w:hAnsi="Arial" w:cs="Arial"/>
+              </w:rPr>
+              <w:t>UC id: 2</w:t>
+            </w:r>
+            <w:r>
+              <w:rPr>
+                <w:rFonts w:ascii="Arial" w:eastAsia="Arial" w:hAnsi="Arial" w:cs="Arial"/>
+              </w:rPr>
+              <w:t>8</w:t>
+            </w:r>
+          </w:p>
+        </w:tc>
+        <w:tc>
+          <w:tcPr>
+            <w:tcW w:w="4774" w:type="dxa"/>
+          </w:tcPr>
+          <w:p>
+            <w:pPr>
+              <w:rPr>
+                <w:rFonts w:ascii="Arial" w:eastAsia="Arial" w:hAnsi="Arial" w:cs="Arial"/>
+              </w:rPr>
+            </w:pPr>
+            <w:r>
+              <w:rPr>
+                <w:rFonts w:ascii="Arial" w:eastAsia="Arial" w:hAnsi="Arial" w:cs="Arial"/>
+              </w:rPr>
+              <w:t>Descripción:</w:t>
+            </w:r>
+            <w:r>
+              <w:rPr>
+                <w:rFonts w:ascii="Arial" w:eastAsia="Arial" w:hAnsi="Arial" w:cs="Arial"/>
+              </w:rPr>
+              <w:t xml:space="preserve"> Generar informe de productos </w:t>
+            </w:r>
+            <w:r>
+              <w:rPr>
+                <w:rFonts w:ascii="Arial" w:eastAsia="Arial" w:hAnsi="Arial" w:cs="Arial"/>
+              </w:rPr>
+              <w:t xml:space="preserve">vendidos y facturación </w:t>
+            </w:r>
+          </w:p>
+        </w:tc>
+        <w:tc>
+          <w:tcPr>
+            <w:tcW w:w="3071" w:type="dxa"/>
+          </w:tcPr>
+          <w:p>
+            <w:pPr>
+              <w:rPr>
+                <w:rFonts w:ascii="Arial" w:eastAsia="Arial" w:hAnsi="Arial" w:cs="Arial"/>
+              </w:rPr>
+            </w:pPr>
+            <w:r>
+              <w:rPr>
+                <w:rFonts w:ascii="Arial" w:eastAsia="Arial" w:hAnsi="Arial" w:cs="Arial"/>
+              </w:rPr>
+              <w:t>Tipo:</w:t>
+            </w:r>
+            <w:r>
+              <w:rPr>
+                <w:rFonts w:ascii="Arial" w:eastAsia="Arial" w:hAnsi="Arial" w:cs="Arial"/>
+              </w:rPr>
+              <w:t xml:space="preserve"> Soporte</w:t>
+            </w:r>
+          </w:p>
+        </w:tc>
+      </w:tr>
+      <w:tr>
+        <w:tc>
+          <w:tcPr>
+            <w:tcW w:w="4774" w:type="dxa"/>
+            <w:gridSpan w:val="3"/>
+          </w:tcPr>
+          <w:p>
+            <w:pPr>
+              <w:rPr>
+                <w:rFonts w:ascii="Arial" w:eastAsia="Arial" w:hAnsi="Arial" w:cs="Arial"/>
+              </w:rPr>
+            </w:pPr>
+            <w:r>
+              <w:rPr>
+                <w:rFonts w:ascii="Arial" w:eastAsia="Arial" w:hAnsi="Arial" w:cs="Arial"/>
+              </w:rPr>
+              <w:t>Objetivo:</w:t>
+            </w:r>
+            <w:r>
+              <w:rPr>
+                <w:rFonts w:ascii="Arial" w:eastAsia="Arial" w:hAnsi="Arial" w:cs="Arial"/>
+              </w:rPr>
+              <w:t xml:space="preserve"> Registrar y generar </w:t>
+            </w:r>
+            <w:r>
+              <w:rPr>
+                <w:rFonts w:ascii="Arial" w:eastAsia="Arial" w:hAnsi="Arial" w:cs="Arial"/>
+              </w:rPr>
+              <w:t xml:space="preserve">un listado de productos </w:t>
+            </w:r>
+            <w:r>
+              <w:rPr>
+                <w:rFonts w:ascii="Arial" w:eastAsia="Arial" w:hAnsi="Arial" w:cs="Arial"/>
+              </w:rPr>
+              <w:t>comprados</w:t>
+            </w:r>
+            <w:r>
+              <w:rPr>
+                <w:rFonts w:ascii="Arial" w:eastAsia="Arial" w:hAnsi="Arial" w:cs="Arial"/>
+              </w:rPr>
+              <w:t xml:space="preserve"> y total facturado por cliente, visualizando estos datos mediante un gráfico circular.</w:t>
+            </w:r>
+          </w:p>
+          <w:p>
+            <w:pPr>
+              <w:rPr>
+                <w:rFonts w:ascii="Arial" w:eastAsia="Arial" w:hAnsi="Arial" w:cs="Arial"/>
+              </w:rPr>
+            </w:pPr>
+          </w:p>
+        </w:tc>
+      </w:tr>
+      <w:tr>
+        <w:tc>
+          <w:tcPr>
+            <w:tcW w:w="1474" w:type="dxa"/>
+          </w:tcPr>
+          <w:p>
+            <w:pPr>
+              <w:rPr>
+                <w:rFonts w:ascii="Arial" w:eastAsia="Arial" w:hAnsi="Arial" w:cs="Arial"/>
+              </w:rPr>
+            </w:pPr>
+            <w:r>
+              <w:rPr>
+                <w:rFonts w:ascii="Arial" w:eastAsia="Arial" w:hAnsi="Arial" w:cs="Arial"/>
+              </w:rPr>
+              <w:t>UC id: 2</w:t>
+            </w:r>
+            <w:r>
+              <w:rPr>
+                <w:rFonts w:ascii="Arial" w:eastAsia="Arial" w:hAnsi="Arial" w:cs="Arial"/>
+              </w:rPr>
+              <w:t>9</w:t>
+            </w:r>
+          </w:p>
+        </w:tc>
+        <w:tc>
+          <w:tcPr>
+            <w:tcW w:w="4774" w:type="dxa"/>
+          </w:tcPr>
+          <w:p>
+            <w:pPr>
+              <w:rPr>
+                <w:rFonts w:ascii="Arial" w:eastAsia="Arial" w:hAnsi="Arial" w:cs="Arial"/>
+              </w:rPr>
+            </w:pPr>
+            <w:r>
+              <w:rPr>
+                <w:rFonts w:ascii="Arial" w:eastAsia="Arial" w:hAnsi="Arial" w:cs="Arial"/>
+              </w:rPr>
+              <w:t>Descripción:</w:t>
+            </w:r>
+            <w:r>
+              <w:rPr>
+                <w:rFonts w:ascii="Arial" w:eastAsia="Arial" w:hAnsi="Arial" w:cs="Arial"/>
+              </w:rPr>
+              <w:t xml:space="preserve"> Generar informe de compras de productos por clientes</w:t>
+            </w:r>
+          </w:p>
+        </w:tc>
+        <w:tc>
+          <w:tcPr>
+            <w:tcW w:w="3071" w:type="dxa"/>
+          </w:tcPr>
+          <w:p>
+            <w:pPr>
+              <w:rPr>
+                <w:rFonts w:ascii="Arial" w:eastAsia="Arial" w:hAnsi="Arial" w:cs="Arial"/>
+              </w:rPr>
+            </w:pPr>
+            <w:r>
+              <w:rPr>
+                <w:rFonts w:ascii="Arial" w:eastAsia="Arial" w:hAnsi="Arial" w:cs="Arial"/>
+              </w:rPr>
+              <w:t>Tipo:</w:t>
+            </w:r>
+            <w:r>
+              <w:rPr>
+                <w:rFonts w:ascii="Arial" w:eastAsia="Arial" w:hAnsi="Arial" w:cs="Arial"/>
+              </w:rPr>
+              <w:t xml:space="preserve"> Soporte</w:t>
+            </w:r>
+          </w:p>
+        </w:tc>
+      </w:tr>
+      <w:tr>
+        <w:tc>
+          <w:tcPr>
+            <w:tcW w:w="4774" w:type="dxa"/>
+            <w:gridSpan w:val="3"/>
+          </w:tcPr>
+          <w:p>
+            <w:pPr>
+              <w:rPr>
+                <w:rFonts w:ascii="Arial" w:eastAsia="Arial" w:hAnsi="Arial" w:cs="Arial"/>
+              </w:rPr>
+            </w:pPr>
+            <w:r>
+              <w:rPr>
+                <w:rFonts w:ascii="Arial" w:eastAsia="Arial" w:hAnsi="Arial" w:cs="Arial"/>
+              </w:rPr>
+              <w:t>Objetivo:</w:t>
+            </w:r>
+            <w:r>
+              <w:rPr>
+                <w:rFonts w:ascii="Arial" w:eastAsia="Arial" w:hAnsi="Arial" w:cs="Arial"/>
+              </w:rPr>
+              <w:t xml:space="preserve"> Registrar y generar </w:t>
+            </w:r>
+            <w:r>
+              <w:rPr>
+                <w:rFonts w:ascii="Arial" w:eastAsia="Arial" w:hAnsi="Arial" w:cs="Arial"/>
+              </w:rPr>
+              <w:t>un listado de productos mas vendidos, visualizando estos datos mediante un gráfico circular.</w:t>
+            </w:r>
+          </w:p>
+          <w:p>
+            <w:pPr>
+              <w:rPr>
+                <w:rFonts w:ascii="Arial" w:eastAsia="Arial" w:hAnsi="Arial" w:cs="Arial"/>
+              </w:rPr>
+            </w:pPr>
+          </w:p>
+        </w:tc>
+      </w:tr>
+      <w:tr>
+        <w:tc>
+          <w:tcPr>
+            <w:tcW w:w="1474" w:type="dxa"/>
+          </w:tcPr>
+          <w:p>
+            <w:pPr>
+              <w:rPr>
+                <w:rFonts w:ascii="Arial" w:eastAsia="Arial" w:hAnsi="Arial" w:cs="Arial"/>
+              </w:rPr>
+            </w:pPr>
+            <w:r>
+              <w:rPr>
+                <w:rFonts w:ascii="Arial" w:eastAsia="Arial" w:hAnsi="Arial" w:cs="Arial"/>
+              </w:rPr>
+              <w:t xml:space="preserve">UC id: </w:t>
+            </w:r>
+            <w:r>
+              <w:rPr>
+                <w:rFonts w:ascii="Arial" w:eastAsia="Arial" w:hAnsi="Arial" w:cs="Arial"/>
+              </w:rPr>
+              <w:t>30</w:t>
+            </w:r>
+          </w:p>
+        </w:tc>
+        <w:tc>
+          <w:tcPr>
+            <w:tcW w:w="4774" w:type="dxa"/>
+          </w:tcPr>
+          <w:p>
+            <w:pPr>
+              <w:rPr>
+                <w:rFonts w:ascii="Arial" w:eastAsia="Arial" w:hAnsi="Arial" w:cs="Arial"/>
+              </w:rPr>
+            </w:pPr>
+            <w:r>
+              <w:rPr>
+                <w:rFonts w:ascii="Arial" w:eastAsia="Arial" w:hAnsi="Arial" w:cs="Arial"/>
+              </w:rPr>
+              <w:t>Descripción:</w:t>
+            </w:r>
+            <w:r>
+              <w:rPr>
+                <w:rFonts w:ascii="Arial" w:eastAsia="Arial" w:hAnsi="Arial" w:cs="Arial"/>
+              </w:rPr>
+              <w:t xml:space="preserve"> Generar informe de proveedores por región </w:t>
+            </w:r>
+          </w:p>
+        </w:tc>
+        <w:tc>
+          <w:tcPr>
+            <w:tcW w:w="3071" w:type="dxa"/>
+          </w:tcPr>
+          <w:p>
+            <w:pPr>
+              <w:rPr>
+                <w:rFonts w:ascii="Arial" w:eastAsia="Arial" w:hAnsi="Arial" w:cs="Arial"/>
+              </w:rPr>
+            </w:pPr>
+            <w:r>
+              <w:rPr>
+                <w:rFonts w:ascii="Arial" w:eastAsia="Arial" w:hAnsi="Arial" w:cs="Arial"/>
+              </w:rPr>
+              <w:t>Tipo:</w:t>
+            </w:r>
+            <w:r>
+              <w:rPr>
+                <w:rFonts w:ascii="Arial" w:eastAsia="Arial" w:hAnsi="Arial" w:cs="Arial"/>
+              </w:rPr>
+              <w:t xml:space="preserve"> Soporte</w:t>
+            </w:r>
+          </w:p>
+        </w:tc>
+      </w:tr>
+      <w:tr>
+        <w:tc>
+          <w:tcPr>
+            <w:tcW w:w="9212" w:type="dxa"/>
+            <w:gridSpan w:val="3"/>
+          </w:tcPr>
+          <w:p>
+            <w:pPr>
+              <w:rPr>
+                <w:rFonts w:ascii="Arial" w:eastAsia="Arial" w:hAnsi="Arial" w:cs="Arial"/>
+              </w:rPr>
+            </w:pPr>
+            <w:r>
+              <w:rPr>
+                <w:rFonts w:ascii="Arial" w:eastAsia="Arial" w:hAnsi="Arial" w:cs="Arial"/>
+              </w:rPr>
+              <w:t>Objetivo:</w:t>
+            </w:r>
+            <w:r>
+              <w:rPr>
+                <w:rFonts w:ascii="Arial" w:eastAsia="Arial" w:hAnsi="Arial" w:cs="Arial"/>
+              </w:rPr>
+              <w:t xml:space="preserve"> Registrar y generar un listado de la cantidad de proveedores por barrio y localidad, visualizando estos datos mediante un </w:t>
+            </w:r>
+            <w:r>
+              <w:rPr>
+                <w:rFonts w:ascii="Arial" w:eastAsia="Arial" w:hAnsi="Arial" w:cs="Arial"/>
+              </w:rPr>
+              <w:t>gráfico</w:t>
+            </w:r>
+            <w:r>
+              <w:rPr>
+                <w:rFonts w:ascii="Arial" w:eastAsia="Arial" w:hAnsi="Arial" w:cs="Arial"/>
+              </w:rPr>
+              <w:t xml:space="preserve"> de barras.</w:t>
+            </w:r>
           </w:p>
           <w:p>
             <w:pPr>
@@ -5742,12 +7870,18 @@
         </w:tc>
       </w:tr>
     </w:tbl>
+    <w:p>
+      <w:r>
+        <w:br w:type="page"/>
+      </w:r>
+    </w:p>
     <w:p/>
     <w:p>
       <w:r>
         <w:br w:type="page"/>
       </w:r>
     </w:p>
+    <w:bookmarkEnd w:id="0"/>
     <w:p>
       <w:pPr>
         <w:rPr>
@@ -5841,7 +7975,7 @@
 </file>
 
 <file path=word/endnotes.xml><?xml version="1.0" encoding="utf-8"?>
-<w:endnotes xmlns:wpc="http://schemas.microsoft.com/office/word/2010/wordprocessingCanvas" xmlns:mc="http://schemas.openxmlformats.org/markup-compatibility/2006" xmlns:o="urn:schemas-microsoft-com:office:office" xmlns:r="http://schemas.openxmlformats.org/officeDocument/2006/relationships" xmlns:m="http://schemas.openxmlformats.org/officeDocument/2006/math" xmlns:v="urn:schemas-microsoft-com:vml" xmlns:wp14="http://schemas.microsoft.com/office/word/2010/wordprocessingDrawing" xmlns:wp="http://schemas.openxmlformats.org/drawingml/2006/wordprocessingDrawing" xmlns:w10="urn:schemas-microsoft-com:office:word" xmlns:w="http://schemas.openxmlformats.org/wordprocessingml/2006/main" xmlns:w14="http://schemas.microsoft.com/office/word/2010/wordml" xmlns:w15="http://schemas.microsoft.com/office/word/2012/wordml" xmlns:wpg="http://schemas.microsoft.com/office/word/2010/wordprocessingGroup" xmlns:wpi="http://schemas.microsoft.com/office/word/2010/wordprocessingInk" xmlns:wne="http://schemas.microsoft.com/office/word/2006/wordml" xmlns:wps="http://schemas.microsoft.com/office/word/2010/wordprocessingShape" mc:Ignorable="w14 w15 wp14">
+<w:endnotes xmlns:wpc="http://schemas.microsoft.com/office/word/2010/wordprocessingCanvas" xmlns:cx="http://schemas.microsoft.com/office/drawing/2014/chartex" xmlns:cx1="http://schemas.microsoft.com/office/drawing/2015/9/8/chartex" xmlns:cx2="http://schemas.microsoft.com/office/drawing/2015/10/21/chartex" xmlns:cx3="http://schemas.microsoft.com/office/drawing/2016/5/9/chartex" xmlns:cx4="http://schemas.microsoft.com/office/drawing/2016/5/10/chartex" xmlns:cx5="http://schemas.microsoft.com/office/drawing/2016/5/11/chartex" xmlns:cx6="http://schemas.microsoft.com/office/drawing/2016/5/12/chartex" xmlns:cx7="http://schemas.microsoft.com/office/drawing/2016/5/13/chartex" xmlns:cx8="http://schemas.microsoft.com/office/drawing/2016/5/14/chartex" xmlns:mc="http://schemas.openxmlformats.org/markup-compatibility/2006" xmlns:aink="http://schemas.microsoft.com/office/drawing/2016/ink" xmlns:am3d="http://schemas.microsoft.com/office/drawing/2017/model3d" xmlns:o="urn:schemas-microsoft-com:office:office" xmlns:oel="http://schemas.microsoft.com/office/2019/extlst" xmlns:r="http://schemas.openxmlformats.org/officeDocument/2006/relationships" xmlns:m="http://schemas.openxmlformats.org/officeDocument/2006/math" xmlns:v="urn:schemas-microsoft-com:vml" xmlns:wp14="http://schemas.microsoft.com/office/word/2010/wordprocessingDrawing" xmlns:wp="http://schemas.openxmlformats.org/drawingml/2006/wordprocessingDrawing" xmlns:w10="urn:schemas-microsoft-com:office:word" xmlns:w="http://schemas.openxmlformats.org/wordprocessingml/2006/main" xmlns:w14="http://schemas.microsoft.com/office/word/2010/wordml" xmlns:w15="http://schemas.microsoft.com/office/word/2012/wordml" xmlns:w16cex="http://schemas.microsoft.com/office/word/2018/wordml/cex" xmlns:w16cid="http://schemas.microsoft.com/office/word/2016/wordml/cid" xmlns:w16="http://schemas.microsoft.com/office/word/2018/wordml" xmlns:w16sdtdh="http://schemas.microsoft.com/office/word/2020/wordml/sdtdatahash" xmlns:w16se="http://schemas.microsoft.com/office/word/2015/wordml/symex" xmlns:wpg="http://schemas.microsoft.com/office/word/2010/wordprocessingGroup" xmlns:wpi="http://schemas.microsoft.com/office/word/2010/wordprocessingInk" xmlns:wne="http://schemas.microsoft.com/office/word/2006/wordml" xmlns:wps="http://schemas.microsoft.com/office/word/2010/wordprocessingShape" mc:Ignorable="w14 w15 w16se w16cid w16 w16cex w16sdtdh wp14">
   <w:endnote w:type="separator" w:id="-1">
     <w:p>
       <w:r>
@@ -5860,7 +7994,7 @@
 </file>
 
 <file path=word/footer1.xml><?xml version="1.0" encoding="utf-8"?>
-<w:ftr xmlns:wpc="http://schemas.microsoft.com/office/word/2010/wordprocessingCanvas" xmlns:mc="http://schemas.openxmlformats.org/markup-compatibility/2006" xmlns:o="urn:schemas-microsoft-com:office:office" xmlns:r="http://schemas.openxmlformats.org/officeDocument/2006/relationships" xmlns:m="http://schemas.openxmlformats.org/officeDocument/2006/math" xmlns:v="urn:schemas-microsoft-com:vml" xmlns:wp14="http://schemas.microsoft.com/office/word/2010/wordprocessingDrawing" xmlns:wp="http://schemas.openxmlformats.org/drawingml/2006/wordprocessingDrawing" xmlns:w10="urn:schemas-microsoft-com:office:word" xmlns:w="http://schemas.openxmlformats.org/wordprocessingml/2006/main" xmlns:w14="http://schemas.microsoft.com/office/word/2010/wordml" xmlns:w15="http://schemas.microsoft.com/office/word/2012/wordml" xmlns:wpg="http://schemas.microsoft.com/office/word/2010/wordprocessingGroup" xmlns:wpi="http://schemas.microsoft.com/office/word/2010/wordprocessingInk" xmlns:wne="http://schemas.microsoft.com/office/word/2006/wordml" xmlns:wps="http://schemas.microsoft.com/office/word/2010/wordprocessingShape" mc:Ignorable="w14 w15 wp14">
+<w:ftr xmlns:wpc="http://schemas.microsoft.com/office/word/2010/wordprocessingCanvas" xmlns:cx="http://schemas.microsoft.com/office/drawing/2014/chartex" xmlns:cx1="http://schemas.microsoft.com/office/drawing/2015/9/8/chartex" xmlns:cx2="http://schemas.microsoft.com/office/drawing/2015/10/21/chartex" xmlns:cx3="http://schemas.microsoft.com/office/drawing/2016/5/9/chartex" xmlns:cx4="http://schemas.microsoft.com/office/drawing/2016/5/10/chartex" xmlns:cx5="http://schemas.microsoft.com/office/drawing/2016/5/11/chartex" xmlns:cx6="http://schemas.microsoft.com/office/drawing/2016/5/12/chartex" xmlns:cx7="http://schemas.microsoft.com/office/drawing/2016/5/13/chartex" xmlns:cx8="http://schemas.microsoft.com/office/drawing/2016/5/14/chartex" xmlns:mc="http://schemas.openxmlformats.org/markup-compatibility/2006" xmlns:aink="http://schemas.microsoft.com/office/drawing/2016/ink" xmlns:am3d="http://schemas.microsoft.com/office/drawing/2017/model3d" xmlns:o="urn:schemas-microsoft-com:office:office" xmlns:oel="http://schemas.microsoft.com/office/2019/extlst" xmlns:r="http://schemas.openxmlformats.org/officeDocument/2006/relationships" xmlns:m="http://schemas.openxmlformats.org/officeDocument/2006/math" xmlns:v="urn:schemas-microsoft-com:vml" xmlns:wp14="http://schemas.microsoft.com/office/word/2010/wordprocessingDrawing" xmlns:wp="http://schemas.openxmlformats.org/drawingml/2006/wordprocessingDrawing" xmlns:w10="urn:schemas-microsoft-com:office:word" xmlns:w="http://schemas.openxmlformats.org/wordprocessingml/2006/main" xmlns:w14="http://schemas.microsoft.com/office/word/2010/wordml" xmlns:w15="http://schemas.microsoft.com/office/word/2012/wordml" xmlns:w16cex="http://schemas.microsoft.com/office/word/2018/wordml/cex" xmlns:w16cid="http://schemas.microsoft.com/office/word/2016/wordml/cid" xmlns:w16="http://schemas.microsoft.com/office/word/2018/wordml" xmlns:w16sdtdh="http://schemas.microsoft.com/office/word/2020/wordml/sdtdatahash" xmlns:w16se="http://schemas.microsoft.com/office/word/2015/wordml/symex" xmlns:wpg="http://schemas.microsoft.com/office/word/2010/wordprocessingGroup" xmlns:wpi="http://schemas.microsoft.com/office/word/2010/wordprocessingInk" xmlns:wne="http://schemas.microsoft.com/office/word/2006/wordml" xmlns:wps="http://schemas.microsoft.com/office/word/2010/wordprocessingShape" mc:Ignorable="w14 w15 w16se w16cid w16 w16cex w16sdtdh wp14">
   <w:p>
     <w:pPr>
       <w:pBdr>
@@ -5961,7 +8095,7 @@
 </file>
 
 <file path=word/footnotes.xml><?xml version="1.0" encoding="utf-8"?>
-<w:footnotes xmlns:wpc="http://schemas.microsoft.com/office/word/2010/wordprocessingCanvas" xmlns:mc="http://schemas.openxmlformats.org/markup-compatibility/2006" xmlns:o="urn:schemas-microsoft-com:office:office" xmlns:r="http://schemas.openxmlformats.org/officeDocument/2006/relationships" xmlns:m="http://schemas.openxmlformats.org/officeDocument/2006/math" xmlns:v="urn:schemas-microsoft-com:vml" xmlns:wp14="http://schemas.microsoft.com/office/word/2010/wordprocessingDrawing" xmlns:wp="http://schemas.openxmlformats.org/drawingml/2006/wordprocessingDrawing" xmlns:w10="urn:schemas-microsoft-com:office:word" xmlns:w="http://schemas.openxmlformats.org/wordprocessingml/2006/main" xmlns:w14="http://schemas.microsoft.com/office/word/2010/wordml" xmlns:w15="http://schemas.microsoft.com/office/word/2012/wordml" xmlns:wpg="http://schemas.microsoft.com/office/word/2010/wordprocessingGroup" xmlns:wpi="http://schemas.microsoft.com/office/word/2010/wordprocessingInk" xmlns:wne="http://schemas.microsoft.com/office/word/2006/wordml" xmlns:wps="http://schemas.microsoft.com/office/word/2010/wordprocessingShape" mc:Ignorable="w14 w15 wp14">
+<w:footnotes xmlns:wpc="http://schemas.microsoft.com/office/word/2010/wordprocessingCanvas" xmlns:cx="http://schemas.microsoft.com/office/drawing/2014/chartex" xmlns:cx1="http://schemas.microsoft.com/office/drawing/2015/9/8/chartex" xmlns:cx2="http://schemas.microsoft.com/office/drawing/2015/10/21/chartex" xmlns:cx3="http://schemas.microsoft.com/office/drawing/2016/5/9/chartex" xmlns:cx4="http://schemas.microsoft.com/office/drawing/2016/5/10/chartex" xmlns:cx5="http://schemas.microsoft.com/office/drawing/2016/5/11/chartex" xmlns:cx6="http://schemas.microsoft.com/office/drawing/2016/5/12/chartex" xmlns:cx7="http://schemas.microsoft.com/office/drawing/2016/5/13/chartex" xmlns:cx8="http://schemas.microsoft.com/office/drawing/2016/5/14/chartex" xmlns:mc="http://schemas.openxmlformats.org/markup-compatibility/2006" xmlns:aink="http://schemas.microsoft.com/office/drawing/2016/ink" xmlns:am3d="http://schemas.microsoft.com/office/drawing/2017/model3d" xmlns:o="urn:schemas-microsoft-com:office:office" xmlns:oel="http://schemas.microsoft.com/office/2019/extlst" xmlns:r="http://schemas.openxmlformats.org/officeDocument/2006/relationships" xmlns:m="http://schemas.openxmlformats.org/officeDocument/2006/math" xmlns:v="urn:schemas-microsoft-com:vml" xmlns:wp14="http://schemas.microsoft.com/office/word/2010/wordprocessingDrawing" xmlns:wp="http://schemas.openxmlformats.org/drawingml/2006/wordprocessingDrawing" xmlns:w10="urn:schemas-microsoft-com:office:word" xmlns:w="http://schemas.openxmlformats.org/wordprocessingml/2006/main" xmlns:w14="http://schemas.microsoft.com/office/word/2010/wordml" xmlns:w15="http://schemas.microsoft.com/office/word/2012/wordml" xmlns:w16cex="http://schemas.microsoft.com/office/word/2018/wordml/cex" xmlns:w16cid="http://schemas.microsoft.com/office/word/2016/wordml/cid" xmlns:w16="http://schemas.microsoft.com/office/word/2018/wordml" xmlns:w16sdtdh="http://schemas.microsoft.com/office/word/2020/wordml/sdtdatahash" xmlns:w16se="http://schemas.microsoft.com/office/word/2015/wordml/symex" xmlns:wpg="http://schemas.microsoft.com/office/word/2010/wordprocessingGroup" xmlns:wpi="http://schemas.microsoft.com/office/word/2010/wordprocessingInk" xmlns:wne="http://schemas.microsoft.com/office/word/2006/wordml" xmlns:wps="http://schemas.microsoft.com/office/word/2010/wordprocessingShape" mc:Ignorable="w14 w15 w16se w16cid w16 w16cex w16sdtdh wp14">
   <w:footnote w:type="separator" w:id="-1">
     <w:p>
       <w:r>
@@ -5980,7 +8114,7 @@
 </file>
 
 <file path=word/header1.xml><?xml version="1.0" encoding="utf-8"?>
-<w:hdr xmlns:wpc="http://schemas.microsoft.com/office/word/2010/wordprocessingCanvas" xmlns:mc="http://schemas.openxmlformats.org/markup-compatibility/2006" xmlns:o="urn:schemas-microsoft-com:office:office" xmlns:r="http://schemas.openxmlformats.org/officeDocument/2006/relationships" xmlns:m="http://schemas.openxmlformats.org/officeDocument/2006/math" xmlns:v="urn:schemas-microsoft-com:vml" xmlns:wp14="http://schemas.microsoft.com/office/word/2010/wordprocessingDrawing" xmlns:wp="http://schemas.openxmlformats.org/drawingml/2006/wordprocessingDrawing" xmlns:w10="urn:schemas-microsoft-com:office:word" xmlns:w="http://schemas.openxmlformats.org/wordprocessingml/2006/main" xmlns:w14="http://schemas.microsoft.com/office/word/2010/wordml" xmlns:w15="http://schemas.microsoft.com/office/word/2012/wordml" xmlns:wpg="http://schemas.microsoft.com/office/word/2010/wordprocessingGroup" xmlns:wpi="http://schemas.microsoft.com/office/word/2010/wordprocessingInk" xmlns:wne="http://schemas.microsoft.com/office/word/2006/wordml" xmlns:wps="http://schemas.microsoft.com/office/word/2010/wordprocessingShape" mc:Ignorable="w14 w15 wp14">
+<w:hdr xmlns:wpc="http://schemas.microsoft.com/office/word/2010/wordprocessingCanvas" xmlns:cx="http://schemas.microsoft.com/office/drawing/2014/chartex" xmlns:cx1="http://schemas.microsoft.com/office/drawing/2015/9/8/chartex" xmlns:cx2="http://schemas.microsoft.com/office/drawing/2015/10/21/chartex" xmlns:cx3="http://schemas.microsoft.com/office/drawing/2016/5/9/chartex" xmlns:cx4="http://schemas.microsoft.com/office/drawing/2016/5/10/chartex" xmlns:cx5="http://schemas.microsoft.com/office/drawing/2016/5/11/chartex" xmlns:cx6="http://schemas.microsoft.com/office/drawing/2016/5/12/chartex" xmlns:cx7="http://schemas.microsoft.com/office/drawing/2016/5/13/chartex" xmlns:cx8="http://schemas.microsoft.com/office/drawing/2016/5/14/chartex" xmlns:mc="http://schemas.openxmlformats.org/markup-compatibility/2006" xmlns:aink="http://schemas.microsoft.com/office/drawing/2016/ink" xmlns:am3d="http://schemas.microsoft.com/office/drawing/2017/model3d" xmlns:o="urn:schemas-microsoft-com:office:office" xmlns:oel="http://schemas.microsoft.com/office/2019/extlst" xmlns:r="http://schemas.openxmlformats.org/officeDocument/2006/relationships" xmlns:m="http://schemas.openxmlformats.org/officeDocument/2006/math" xmlns:v="urn:schemas-microsoft-com:vml" xmlns:wp14="http://schemas.microsoft.com/office/word/2010/wordprocessingDrawing" xmlns:wp="http://schemas.openxmlformats.org/drawingml/2006/wordprocessingDrawing" xmlns:w10="urn:schemas-microsoft-com:office:word" xmlns:w="http://schemas.openxmlformats.org/wordprocessingml/2006/main" xmlns:w14="http://schemas.microsoft.com/office/word/2010/wordml" xmlns:w15="http://schemas.microsoft.com/office/word/2012/wordml" xmlns:w16cex="http://schemas.microsoft.com/office/word/2018/wordml/cex" xmlns:w16cid="http://schemas.microsoft.com/office/word/2016/wordml/cid" xmlns:w16="http://schemas.microsoft.com/office/word/2018/wordml" xmlns:w16sdtdh="http://schemas.microsoft.com/office/word/2020/wordml/sdtdatahash" xmlns:w16se="http://schemas.microsoft.com/office/word/2015/wordml/symex" xmlns:wpg="http://schemas.microsoft.com/office/word/2010/wordprocessingGroup" xmlns:wpi="http://schemas.microsoft.com/office/word/2010/wordprocessingInk" xmlns:wne="http://schemas.microsoft.com/office/word/2006/wordml" xmlns:wps="http://schemas.microsoft.com/office/word/2010/wordprocessingShape" mc:Ignorable="w14 w15 w16se w16cid w16 w16cex w16sdtdh wp14">
   <w:p>
     <w:pPr>
       <w:pBdr>
@@ -6038,7 +8172,7 @@
 </file>
 
 <file path=word/numbering.xml><?xml version="1.0" encoding="utf-8"?>
-<w:numbering xmlns:wpc="http://schemas.microsoft.com/office/word/2010/wordprocessingCanvas" xmlns:mc="http://schemas.openxmlformats.org/markup-compatibility/2006" xmlns:o="urn:schemas-microsoft-com:office:office" xmlns:r="http://schemas.openxmlformats.org/officeDocument/2006/relationships" xmlns:m="http://schemas.openxmlformats.org/officeDocument/2006/math" xmlns:v="urn:schemas-microsoft-com:vml" xmlns:wp14="http://schemas.microsoft.com/office/word/2010/wordprocessingDrawing" xmlns:wp="http://schemas.openxmlformats.org/drawingml/2006/wordprocessingDrawing" xmlns:w10="urn:schemas-microsoft-com:office:word" xmlns:w="http://schemas.openxmlformats.org/wordprocessingml/2006/main" xmlns:w14="http://schemas.microsoft.com/office/word/2010/wordml" xmlns:w15="http://schemas.microsoft.com/office/word/2012/wordml" xmlns:wpg="http://schemas.microsoft.com/office/word/2010/wordprocessingGroup" xmlns:wpi="http://schemas.microsoft.com/office/word/2010/wordprocessingInk" xmlns:wne="http://schemas.microsoft.com/office/word/2006/wordml" xmlns:wps="http://schemas.microsoft.com/office/word/2010/wordprocessingShape" mc:Ignorable="w14 w15 wp14">
+<w:numbering xmlns:wpc="http://schemas.microsoft.com/office/word/2010/wordprocessingCanvas" xmlns:cx="http://schemas.microsoft.com/office/drawing/2014/chartex" xmlns:cx1="http://schemas.microsoft.com/office/drawing/2015/9/8/chartex" xmlns:cx2="http://schemas.microsoft.com/office/drawing/2015/10/21/chartex" xmlns:cx3="http://schemas.microsoft.com/office/drawing/2016/5/9/chartex" xmlns:cx4="http://schemas.microsoft.com/office/drawing/2016/5/10/chartex" xmlns:cx5="http://schemas.microsoft.com/office/drawing/2016/5/11/chartex" xmlns:cx6="http://schemas.microsoft.com/office/drawing/2016/5/12/chartex" xmlns:cx7="http://schemas.microsoft.com/office/drawing/2016/5/13/chartex" xmlns:cx8="http://schemas.microsoft.com/office/drawing/2016/5/14/chartex" xmlns:mc="http://schemas.openxmlformats.org/markup-compatibility/2006" xmlns:aink="http://schemas.microsoft.com/office/drawing/2016/ink" xmlns:am3d="http://schemas.microsoft.com/office/drawing/2017/model3d" xmlns:o="urn:schemas-microsoft-com:office:office" xmlns:oel="http://schemas.microsoft.com/office/2019/extlst" xmlns:r="http://schemas.openxmlformats.org/officeDocument/2006/relationships" xmlns:m="http://schemas.openxmlformats.org/officeDocument/2006/math" xmlns:v="urn:schemas-microsoft-com:vml" xmlns:wp14="http://schemas.microsoft.com/office/word/2010/wordprocessingDrawing" xmlns:wp="http://schemas.openxmlformats.org/drawingml/2006/wordprocessingDrawing" xmlns:w10="urn:schemas-microsoft-com:office:word" xmlns:w="http://schemas.openxmlformats.org/wordprocessingml/2006/main" xmlns:w14="http://schemas.microsoft.com/office/word/2010/wordml" xmlns:w15="http://schemas.microsoft.com/office/word/2012/wordml" xmlns:w16cex="http://schemas.microsoft.com/office/word/2018/wordml/cex" xmlns:w16cid="http://schemas.microsoft.com/office/word/2016/wordml/cid" xmlns:w16="http://schemas.microsoft.com/office/word/2018/wordml" xmlns:w16sdtdh="http://schemas.microsoft.com/office/word/2020/wordml/sdtdatahash" xmlns:w16se="http://schemas.microsoft.com/office/word/2015/wordml/symex" xmlns:wpg="http://schemas.microsoft.com/office/word/2010/wordprocessingGroup" xmlns:wpi="http://schemas.microsoft.com/office/word/2010/wordprocessingInk" xmlns:wne="http://schemas.microsoft.com/office/word/2006/wordml" xmlns:wps="http://schemas.microsoft.com/office/word/2010/wordprocessingShape" mc:Ignorable="w14 w15 w16se w16cid w16 w16cex w16sdtdh wp14">
   <w:abstractNum w:abstractNumId="0" w15:restartNumberingAfterBreak="0">
     <w:nsid w:val="17B069E3"/>
     <w:multiLevelType w:val="hybridMultilevel"/>
@@ -6266,17 +8400,17 @@
       </w:rPr>
     </w:lvl>
   </w:abstractNum>
-  <w:num w:numId="1">
+  <w:num w:numId="1" w16cid:durableId="1771244277">
     <w:abstractNumId w:val="1"/>
   </w:num>
-  <w:num w:numId="2">
+  <w:num w:numId="2" w16cid:durableId="1486894950">
     <w:abstractNumId w:val="0"/>
   </w:num>
 </w:numbering>
 </file>
 
 <file path=word/styles.xml><?xml version="1.0" encoding="utf-8"?>
-<w:styles xmlns:mc="http://schemas.openxmlformats.org/markup-compatibility/2006" xmlns:r="http://schemas.openxmlformats.org/officeDocument/2006/relationships" xmlns:w="http://schemas.openxmlformats.org/wordprocessingml/2006/main" xmlns:w14="http://schemas.microsoft.com/office/word/2010/wordml" xmlns:w15="http://schemas.microsoft.com/office/word/2012/wordml" mc:Ignorable="w14 w15">
+<w:styles xmlns:mc="http://schemas.openxmlformats.org/markup-compatibility/2006" xmlns:r="http://schemas.openxmlformats.org/officeDocument/2006/relationships" xmlns:w="http://schemas.openxmlformats.org/wordprocessingml/2006/main" xmlns:w14="http://schemas.microsoft.com/office/word/2010/wordml" xmlns:w15="http://schemas.microsoft.com/office/word/2012/wordml" xmlns:w16cex="http://schemas.microsoft.com/office/word/2018/wordml/cex" xmlns:w16cid="http://schemas.microsoft.com/office/word/2016/wordml/cid" xmlns:w16="http://schemas.microsoft.com/office/word/2018/wordml" xmlns:w16sdtdh="http://schemas.microsoft.com/office/word/2020/wordml/sdtdatahash" xmlns:w16se="http://schemas.microsoft.com/office/word/2015/wordml/symex" mc:Ignorable="w14 w15 w16se w16cid w16 w16cex w16sdtdh">
   <w:docDefaults>
     <w:rPrDefault>
       <w:rPr>
@@ -6286,7 +8420,7 @@
     </w:rPrDefault>
     <w:pPrDefault/>
   </w:docDefaults>
-  <w:latentStyles w:defLockedState="0" w:defUIPriority="99" w:defSemiHidden="0" w:defUnhideWhenUsed="0" w:defQFormat="0" w:count="371">
+  <w:latentStyles w:defLockedState="0" w:defUIPriority="99" w:defSemiHidden="0" w:defUnhideWhenUsed="0" w:defQFormat="0" w:count="376">
     <w:lsdException w:name="Normal" w:uiPriority="0" w:qFormat="1"/>
     <w:lsdException w:name="heading 1" w:uiPriority="0" w:qFormat="1"/>
     <w:lsdException w:name="heading 2" w:semiHidden="1" w:uiPriority="9" w:unhideWhenUsed="1" w:qFormat="1"/>
@@ -6658,6 +8792,11 @@
     <w:lsdException w:name="List Table 5 Dark Accent 6" w:uiPriority="50"/>
     <w:lsdException w:name="List Table 6 Colorful Accent 6" w:uiPriority="51"/>
     <w:lsdException w:name="List Table 7 Colorful Accent 6" w:uiPriority="52"/>
+    <w:lsdException w:name="Mention" w:semiHidden="1" w:unhideWhenUsed="1"/>
+    <w:lsdException w:name="Smart Hyperlink" w:semiHidden="1" w:unhideWhenUsed="1"/>
+    <w:lsdException w:name="Hashtag" w:semiHidden="1" w:unhideWhenUsed="1"/>
+    <w:lsdException w:name="Unresolved Mention" w:semiHidden="1" w:unhideWhenUsed="1"/>
+    <w:lsdException w:name="Smart Link" w:semiHidden="1" w:unhideWhenUsed="1"/>
   </w:latentStyles>
   <w:style w:type="paragraph" w:default="1" w:styleId="Normal">
     <w:name w:val="Normal"/>
@@ -6783,7 +8922,6 @@
   <w:style w:type="character" w:default="1" w:styleId="Fuentedeprrafopredeter">
     <w:name w:val="Default Paragraph Font"/>
     <w:uiPriority w:val="1"/>
-    <w:semiHidden/>
     <w:unhideWhenUsed/>
   </w:style>
   <w:style w:type="table" w:default="1" w:styleId="Tablanormal">
@@ -6807,7 +8945,7 @@
     <w:semiHidden/>
     <w:unhideWhenUsed/>
   </w:style>
-  <w:style w:type="paragraph" w:styleId="Puesto">
+  <w:style w:type="paragraph" w:styleId="Ttulo">
     <w:name w:val="Title"/>
     <w:basedOn w:val="Normal"/>
     <w:next w:val="Normal"/>

</xml_diff>

<commit_message>
Cambio en el formulario
</commit_message>
<xml_diff>
--- a/Formulario/Formulario_presentacion_proyecto_PAVI_2022.docx
+++ b/Formulario/Formulario_presentacion_proyecto_PAVI_2022.docx
@@ -5963,6 +5963,12 @@
               </w:rPr>
               <w:t>:</w:t>
             </w:r>
+            <w:r>
+              <w:rPr>
+                <w:rFonts w:ascii="Arial" w:eastAsia="Arial" w:hAnsi="Arial" w:cs="Arial"/>
+              </w:rPr>
+              <w:t xml:space="preserve"> Modificar localidad</w:t>
+            </w:r>
           </w:p>
         </w:tc>
         <w:tc>
@@ -5986,6 +5992,12 @@
                 <w:rFonts w:ascii="Arial" w:eastAsia="Arial" w:hAnsi="Arial" w:cs="Arial"/>
               </w:rPr>
               <w:t>:</w:t>
+            </w:r>
+            <w:r>
+              <w:rPr>
+                <w:rFonts w:ascii="Arial" w:eastAsia="Arial" w:hAnsi="Arial" w:cs="Arial"/>
+              </w:rPr>
+              <w:t xml:space="preserve"> Soporte</w:t>
             </w:r>
           </w:p>
         </w:tc>
@@ -6008,6 +6020,12 @@
               </w:rPr>
               <w:t>Objetivo:</w:t>
             </w:r>
+            <w:r>
+              <w:rPr>
+                <w:rFonts w:ascii="Arial" w:eastAsia="Arial" w:hAnsi="Arial" w:cs="Arial"/>
+              </w:rPr>
+              <w:t xml:space="preserve"> Registrar la actualización de datos de una localidad.</w:t>
+            </w:r>
           </w:p>
           <w:p>
             <w:pPr>
@@ -6053,6 +6071,12 @@
               </w:rPr>
               <w:t>Descripción:</w:t>
             </w:r>
+            <w:r>
+              <w:rPr>
+                <w:rFonts w:ascii="Arial" w:eastAsia="Arial" w:hAnsi="Arial" w:cs="Arial"/>
+              </w:rPr>
+              <w:t xml:space="preserve"> Consultar localidad</w:t>
+            </w:r>
           </w:p>
         </w:tc>
         <w:tc>
@@ -6070,6 +6094,12 @@
                 <w:rFonts w:ascii="Arial" w:eastAsia="Arial" w:hAnsi="Arial" w:cs="Arial"/>
               </w:rPr>
               <w:t>Tipo:</w:t>
+            </w:r>
+            <w:r>
+              <w:rPr>
+                <w:rFonts w:ascii="Arial" w:eastAsia="Arial" w:hAnsi="Arial" w:cs="Arial"/>
+              </w:rPr>
+              <w:t xml:space="preserve"> Soporte</w:t>
             </w:r>
           </w:p>
         </w:tc>
@@ -6092,6 +6122,12 @@
               </w:rPr>
               <w:t>Objetivo:</w:t>
             </w:r>
+            <w:r>
+              <w:rPr>
+                <w:rFonts w:ascii="Arial" w:eastAsia="Arial" w:hAnsi="Arial" w:cs="Arial"/>
+              </w:rPr>
+              <w:t xml:space="preserve"> Visualizar los datos de una localidad.</w:t>
+            </w:r>
           </w:p>
           <w:p>
             <w:pPr>
@@ -6137,6 +6173,12 @@
               </w:rPr>
               <w:t>Descripción:</w:t>
             </w:r>
+            <w:r>
+              <w:rPr>
+                <w:rFonts w:ascii="Arial" w:eastAsia="Arial" w:hAnsi="Arial" w:cs="Arial"/>
+              </w:rPr>
+              <w:t xml:space="preserve"> Eliminar localidad</w:t>
+            </w:r>
           </w:p>
         </w:tc>
         <w:tc>
@@ -6154,6 +6196,12 @@
                 <w:rFonts w:ascii="Arial" w:eastAsia="Arial" w:hAnsi="Arial" w:cs="Arial"/>
               </w:rPr>
               <w:t>Tipo:</w:t>
+            </w:r>
+            <w:r>
+              <w:rPr>
+                <w:rFonts w:ascii="Arial" w:eastAsia="Arial" w:hAnsi="Arial" w:cs="Arial"/>
+              </w:rPr>
+              <w:t xml:space="preserve"> Soporte</w:t>
             </w:r>
           </w:p>
         </w:tc>
@@ -6176,6 +6224,12 @@
               </w:rPr>
               <w:t>Objetivo:</w:t>
             </w:r>
+            <w:r>
+              <w:rPr>
+                <w:rFonts w:ascii="Arial" w:eastAsia="Arial" w:hAnsi="Arial" w:cs="Arial"/>
+              </w:rPr>
+              <w:t xml:space="preserve"> Eliminar los datos de una localidad registrada en el sistema.</w:t>
+            </w:r>
           </w:p>
           <w:p>
             <w:pPr>
@@ -6221,6 +6275,12 @@
               </w:rPr>
               <w:t>Descripción:</w:t>
             </w:r>
+            <w:r>
+              <w:rPr>
+                <w:rFonts w:ascii="Arial" w:eastAsia="Arial" w:hAnsi="Arial" w:cs="Arial"/>
+              </w:rPr>
+              <w:t xml:space="preserve"> Registrar proveedor</w:t>
+            </w:r>
           </w:p>
         </w:tc>
         <w:tc>
@@ -6238,6 +6298,12 @@
                 <w:rFonts w:ascii="Arial" w:eastAsia="Arial" w:hAnsi="Arial" w:cs="Arial"/>
               </w:rPr>
               <w:t>Tipo:</w:t>
+            </w:r>
+            <w:r>
+              <w:rPr>
+                <w:rFonts w:ascii="Arial" w:eastAsia="Arial" w:hAnsi="Arial" w:cs="Arial"/>
+              </w:rPr>
+              <w:t xml:space="preserve"> Soporte</w:t>
             </w:r>
           </w:p>
         </w:tc>
@@ -6260,6 +6326,12 @@
               </w:rPr>
               <w:t>Objetivo:</w:t>
             </w:r>
+            <w:r>
+              <w:rPr>
+                <w:rFonts w:ascii="Arial" w:eastAsia="Arial" w:hAnsi="Arial" w:cs="Arial"/>
+              </w:rPr>
+              <w:t xml:space="preserve"> Registrar el alta de un proveedor nuevo con sus respectivos datos personales</w:t>
+            </w:r>
           </w:p>
           <w:p>
             <w:pPr>
@@ -6305,6 +6377,12 @@
               </w:rPr>
               <w:t>Descripción:</w:t>
             </w:r>
+            <w:r>
+              <w:rPr>
+                <w:rFonts w:ascii="Arial" w:eastAsia="Arial" w:hAnsi="Arial" w:cs="Arial"/>
+              </w:rPr>
+              <w:t xml:space="preserve"> Modificar proveedor</w:t>
+            </w:r>
           </w:p>
         </w:tc>
         <w:tc>
@@ -6322,6 +6400,12 @@
                 <w:rFonts w:ascii="Arial" w:eastAsia="Arial" w:hAnsi="Arial" w:cs="Arial"/>
               </w:rPr>
               <w:t>Tipo:</w:t>
+            </w:r>
+            <w:r>
+              <w:rPr>
+                <w:rFonts w:ascii="Arial" w:eastAsia="Arial" w:hAnsi="Arial" w:cs="Arial"/>
+              </w:rPr>
+              <w:t xml:space="preserve"> Soporte</w:t>
             </w:r>
           </w:p>
         </w:tc>
@@ -6344,6 +6428,12 @@
               </w:rPr>
               <w:t>Objetivo:</w:t>
             </w:r>
+            <w:r>
+              <w:rPr>
+                <w:rFonts w:ascii="Arial" w:eastAsia="Arial" w:hAnsi="Arial" w:cs="Arial"/>
+              </w:rPr>
+              <w:t xml:space="preserve"> Registrar la actualización de datos de un proveedor.</w:t>
+            </w:r>
           </w:p>
           <w:p>
             <w:pPr>
@@ -6389,6 +6479,12 @@
               </w:rPr>
               <w:t>Descripción:</w:t>
             </w:r>
+            <w:r>
+              <w:rPr>
+                <w:rFonts w:ascii="Arial" w:eastAsia="Arial" w:hAnsi="Arial" w:cs="Arial"/>
+              </w:rPr>
+              <w:t xml:space="preserve"> Consultar proveedor</w:t>
+            </w:r>
           </w:p>
         </w:tc>
         <w:tc>
@@ -6406,6 +6502,12 @@
                 <w:rFonts w:ascii="Arial" w:eastAsia="Arial" w:hAnsi="Arial" w:cs="Arial"/>
               </w:rPr>
               <w:t>Tipo:</w:t>
+            </w:r>
+            <w:r>
+              <w:rPr>
+                <w:rFonts w:ascii="Arial" w:eastAsia="Arial" w:hAnsi="Arial" w:cs="Arial"/>
+              </w:rPr>
+              <w:t xml:space="preserve"> Soporte</w:t>
             </w:r>
           </w:p>
         </w:tc>
@@ -6428,6 +6530,12 @@
               </w:rPr>
               <w:t>Objetivo:</w:t>
             </w:r>
+            <w:r>
+              <w:rPr>
+                <w:rFonts w:ascii="Arial" w:eastAsia="Arial" w:hAnsi="Arial" w:cs="Arial"/>
+              </w:rPr>
+              <w:t xml:space="preserve"> Visualizar los datos de un proveedor.</w:t>
+            </w:r>
           </w:p>
           <w:p>
             <w:pPr>
@@ -6473,6 +6581,12 @@
               </w:rPr>
               <w:t>Descripción:</w:t>
             </w:r>
+            <w:r>
+              <w:rPr>
+                <w:rFonts w:ascii="Arial" w:eastAsia="Arial" w:hAnsi="Arial" w:cs="Arial"/>
+              </w:rPr>
+              <w:t xml:space="preserve"> Eliminar proveedor</w:t>
+            </w:r>
           </w:p>
         </w:tc>
         <w:tc>
@@ -6490,6 +6604,12 @@
                 <w:rFonts w:ascii="Arial" w:eastAsia="Arial" w:hAnsi="Arial" w:cs="Arial"/>
               </w:rPr>
               <w:t>Tipo:</w:t>
+            </w:r>
+            <w:r>
+              <w:rPr>
+                <w:rFonts w:ascii="Arial" w:eastAsia="Arial" w:hAnsi="Arial" w:cs="Arial"/>
+              </w:rPr>
+              <w:t xml:space="preserve"> Soporte</w:t>
             </w:r>
           </w:p>
         </w:tc>
@@ -6512,6 +6632,18 @@
               </w:rPr>
               <w:t>Objetivo:</w:t>
             </w:r>
+            <w:r>
+              <w:rPr>
+                <w:rFonts w:ascii="Arial" w:eastAsia="Arial" w:hAnsi="Arial" w:cs="Arial"/>
+              </w:rPr>
+              <w:t xml:space="preserve"> </w:t>
+            </w:r>
+            <w:r>
+              <w:rPr>
+                <w:rFonts w:ascii="Arial" w:eastAsia="Arial" w:hAnsi="Arial" w:cs="Arial"/>
+              </w:rPr>
+              <w:t>Eliminar los datos de un proveedor registrado en el sistema</w:t>
+            </w:r>
           </w:p>
           <w:p>
             <w:pPr>
@@ -6985,6 +7117,12 @@
               </w:rPr>
               <w:t>Descripción:</w:t>
             </w:r>
+            <w:r>
+              <w:rPr>
+                <w:rFonts w:ascii="Arial" w:eastAsia="Arial" w:hAnsi="Arial" w:cs="Arial"/>
+              </w:rPr>
+              <w:t xml:space="preserve"> Registrar producto</w:t>
+            </w:r>
           </w:p>
         </w:tc>
         <w:tc>
@@ -7002,6 +7140,12 @@
                 <w:rFonts w:ascii="Arial" w:eastAsia="Arial" w:hAnsi="Arial" w:cs="Arial"/>
               </w:rPr>
               <w:t>Tipo:</w:t>
+            </w:r>
+            <w:r>
+              <w:rPr>
+                <w:rFonts w:ascii="Arial" w:eastAsia="Arial" w:hAnsi="Arial" w:cs="Arial"/>
+              </w:rPr>
+              <w:t xml:space="preserve"> Soporte</w:t>
             </w:r>
           </w:p>
         </w:tc>
@@ -7025,6 +7169,12 @@
               </w:rPr>
               <w:t>Objetivo:</w:t>
             </w:r>
+            <w:r>
+              <w:rPr>
+                <w:rFonts w:ascii="Arial" w:eastAsia="Arial" w:hAnsi="Arial" w:cs="Arial"/>
+              </w:rPr>
+              <w:t xml:space="preserve"> Registrar el alta de un nuevo producto con sus respectivos datos.</w:t>
+            </w:r>
           </w:p>
           <w:p>
             <w:pPr>
@@ -7050,13 +7200,7 @@
               <w:rPr>
                 <w:rFonts w:ascii="Arial" w:eastAsia="Arial" w:hAnsi="Arial" w:cs="Arial"/>
               </w:rPr>
-              <w:t>UC id: 2</w:t>
-            </w:r>
-            <w:r>
-              <w:rPr>
-                <w:rFonts w:ascii="Arial" w:eastAsia="Arial" w:hAnsi="Arial" w:cs="Arial"/>
-              </w:rPr>
-              <w:t>3</w:t>
+              <w:t>UC id: 23</w:t>
             </w:r>
           </w:p>
         </w:tc>
@@ -7076,6 +7220,12 @@
               </w:rPr>
               <w:t>Descripción:</w:t>
             </w:r>
+            <w:r>
+              <w:rPr>
+                <w:rFonts w:ascii="Arial" w:eastAsia="Arial" w:hAnsi="Arial" w:cs="Arial"/>
+              </w:rPr>
+              <w:t xml:space="preserve"> Modificar producto</w:t>
+            </w:r>
           </w:p>
         </w:tc>
         <w:tc>
@@ -7093,6 +7243,12 @@
                 <w:rFonts w:ascii="Arial" w:eastAsia="Arial" w:hAnsi="Arial" w:cs="Arial"/>
               </w:rPr>
               <w:t>Tipo:</w:t>
+            </w:r>
+            <w:r>
+              <w:rPr>
+                <w:rFonts w:ascii="Arial" w:eastAsia="Arial" w:hAnsi="Arial" w:cs="Arial"/>
+              </w:rPr>
+              <w:t xml:space="preserve"> Soporte</w:t>
             </w:r>
           </w:p>
         </w:tc>
@@ -7115,6 +7271,12 @@
               </w:rPr>
               <w:t>Objetivo:</w:t>
             </w:r>
+            <w:r>
+              <w:rPr>
+                <w:rFonts w:ascii="Arial" w:eastAsia="Arial" w:hAnsi="Arial" w:cs="Arial"/>
+              </w:rPr>
+              <w:t xml:space="preserve"> Registrar los cambios realizados en los datos del cliente.</w:t>
+            </w:r>
           </w:p>
           <w:p>
             <w:pPr>
@@ -7140,13 +7302,7 @@
               <w:rPr>
                 <w:rFonts w:ascii="Arial" w:eastAsia="Arial" w:hAnsi="Arial" w:cs="Arial"/>
               </w:rPr>
-              <w:t>UC id: 2</w:t>
-            </w:r>
-            <w:r>
-              <w:rPr>
-                <w:rFonts w:ascii="Arial" w:eastAsia="Arial" w:hAnsi="Arial" w:cs="Arial"/>
-              </w:rPr>
-              <w:t>4</w:t>
+              <w:t>UC id: 24</w:t>
             </w:r>
           </w:p>
         </w:tc>
@@ -7166,6 +7322,12 @@
               </w:rPr>
               <w:t>Descripción:</w:t>
             </w:r>
+            <w:r>
+              <w:rPr>
+                <w:rFonts w:ascii="Arial" w:eastAsia="Arial" w:hAnsi="Arial" w:cs="Arial"/>
+              </w:rPr>
+              <w:t xml:space="preserve"> Consultar producto</w:t>
+            </w:r>
           </w:p>
         </w:tc>
         <w:tc>
@@ -7183,6 +7345,12 @@
                 <w:rFonts w:ascii="Arial" w:eastAsia="Arial" w:hAnsi="Arial" w:cs="Arial"/>
               </w:rPr>
               <w:t>Tipo:</w:t>
+            </w:r>
+            <w:r>
+              <w:rPr>
+                <w:rFonts w:ascii="Arial" w:eastAsia="Arial" w:hAnsi="Arial" w:cs="Arial"/>
+              </w:rPr>
+              <w:t xml:space="preserve"> Soporte</w:t>
             </w:r>
           </w:p>
         </w:tc>
@@ -7205,6 +7373,12 @@
               </w:rPr>
               <w:t>Objetivo:</w:t>
             </w:r>
+            <w:r>
+              <w:rPr>
+                <w:rFonts w:ascii="Arial" w:eastAsia="Arial" w:hAnsi="Arial" w:cs="Arial"/>
+              </w:rPr>
+              <w:t xml:space="preserve"> Visualizar los datos de un producto seleccionado.</w:t>
+            </w:r>
           </w:p>
           <w:p>
             <w:pPr>
@@ -7230,13 +7404,7 @@
               <w:rPr>
                 <w:rFonts w:ascii="Arial" w:eastAsia="Arial" w:hAnsi="Arial" w:cs="Arial"/>
               </w:rPr>
-              <w:t>UC id: 2</w:t>
-            </w:r>
-            <w:r>
-              <w:rPr>
-                <w:rFonts w:ascii="Arial" w:eastAsia="Arial" w:hAnsi="Arial" w:cs="Arial"/>
-              </w:rPr>
-              <w:t>5</w:t>
+              <w:t>UC id: 25</w:t>
             </w:r>
           </w:p>
         </w:tc>
@@ -7256,6 +7424,12 @@
               </w:rPr>
               <w:t>Descripción:</w:t>
             </w:r>
+            <w:r>
+              <w:rPr>
+                <w:rFonts w:ascii="Arial" w:eastAsia="Arial" w:hAnsi="Arial" w:cs="Arial"/>
+              </w:rPr>
+              <w:t xml:space="preserve"> Eliminar producto</w:t>
+            </w:r>
           </w:p>
         </w:tc>
         <w:tc>
@@ -7273,6 +7447,12 @@
                 <w:rFonts w:ascii="Arial" w:eastAsia="Arial" w:hAnsi="Arial" w:cs="Arial"/>
               </w:rPr>
               <w:t>Tipo:</w:t>
+            </w:r>
+            <w:r>
+              <w:rPr>
+                <w:rFonts w:ascii="Arial" w:eastAsia="Arial" w:hAnsi="Arial" w:cs="Arial"/>
+              </w:rPr>
+              <w:t xml:space="preserve"> Soporte</w:t>
             </w:r>
           </w:p>
         </w:tc>
@@ -7295,6 +7475,12 @@
               </w:rPr>
               <w:t>Objetivo:</w:t>
             </w:r>
+            <w:r>
+              <w:rPr>
+                <w:rFonts w:ascii="Arial" w:eastAsia="Arial" w:hAnsi="Arial" w:cs="Arial"/>
+              </w:rPr>
+              <w:t xml:space="preserve"> Registrar la baja de un producto registrado en el sistema. </w:t>
+            </w:r>
           </w:p>
           <w:p>
             <w:pPr>
@@ -7320,13 +7506,7 @@
               <w:rPr>
                 <w:rFonts w:ascii="Arial" w:eastAsia="Arial" w:hAnsi="Arial" w:cs="Arial"/>
               </w:rPr>
-              <w:t>UC id: 2</w:t>
-            </w:r>
-            <w:r>
-              <w:rPr>
-                <w:rFonts w:ascii="Arial" w:eastAsia="Arial" w:hAnsi="Arial" w:cs="Arial"/>
-              </w:rPr>
-              <w:t>6</w:t>
+              <w:t>UC id: 26</w:t>
             </w:r>
           </w:p>
         </w:tc>
@@ -7346,6 +7526,12 @@
               </w:rPr>
               <w:t>Descripción:</w:t>
             </w:r>
+            <w:r>
+              <w:rPr>
+                <w:rFonts w:ascii="Arial" w:eastAsia="Arial" w:hAnsi="Arial" w:cs="Arial"/>
+              </w:rPr>
+              <w:t xml:space="preserve"> Registrar factura</w:t>
+            </w:r>
           </w:p>
         </w:tc>
         <w:tc>
@@ -7363,6 +7549,12 @@
                 <w:rFonts w:ascii="Arial" w:eastAsia="Arial" w:hAnsi="Arial" w:cs="Arial"/>
               </w:rPr>
               <w:t>Tipo:</w:t>
+            </w:r>
+            <w:r>
+              <w:rPr>
+                <w:rFonts w:ascii="Arial" w:eastAsia="Arial" w:hAnsi="Arial" w:cs="Arial"/>
+              </w:rPr>
+              <w:t xml:space="preserve"> Esencial</w:t>
             </w:r>
           </w:p>
         </w:tc>
@@ -7385,6 +7577,18 @@
               </w:rPr>
               <w:t>Objetivo:</w:t>
             </w:r>
+            <w:r>
+              <w:rPr>
+                <w:rFonts w:ascii="Arial" w:eastAsia="Arial" w:hAnsi="Arial" w:cs="Arial"/>
+              </w:rPr>
+              <w:t xml:space="preserve"> </w:t>
+            </w:r>
+            <w:r>
+              <w:rPr>
+                <w:rFonts w:ascii="Arial" w:eastAsia="Arial" w:hAnsi="Arial" w:cs="Arial"/>
+              </w:rPr>
+              <w:t>Registrar una nueva factura con sus respectivos datos y los detalles asociados a esta, actualizando el stock de productos.</w:t>
+            </w:r>
           </w:p>
           <w:p>
             <w:pPr>
@@ -7410,13 +7614,7 @@
               <w:rPr>
                 <w:rFonts w:ascii="Arial" w:eastAsia="Arial" w:hAnsi="Arial" w:cs="Arial"/>
               </w:rPr>
-              <w:t>UC id: 2</w:t>
-            </w:r>
-            <w:r>
-              <w:rPr>
-                <w:rFonts w:ascii="Arial" w:eastAsia="Arial" w:hAnsi="Arial" w:cs="Arial"/>
-              </w:rPr>
-              <w:t>7</w:t>
+              <w:t>UC id: 27</w:t>
             </w:r>
           </w:p>
         </w:tc>
@@ -7518,13 +7716,7 @@
               <w:rPr>
                 <w:rFonts w:ascii="Arial" w:eastAsia="Arial" w:hAnsi="Arial" w:cs="Arial"/>
               </w:rPr>
-              <w:t>UC id: 2</w:t>
-            </w:r>
-            <w:r>
-              <w:rPr>
-                <w:rFonts w:ascii="Arial" w:eastAsia="Arial" w:hAnsi="Arial" w:cs="Arial"/>
-              </w:rPr>
-              <w:t>8</w:t>
+              <w:t>UC id: 28</w:t>
             </w:r>
           </w:p>
         </w:tc>
@@ -7650,13 +7842,7 @@
               <w:rPr>
                 <w:rFonts w:ascii="Arial" w:eastAsia="Arial" w:hAnsi="Arial" w:cs="Arial"/>
               </w:rPr>
-              <w:t>UC id: 2</w:t>
-            </w:r>
-            <w:r>
-              <w:rPr>
-                <w:rFonts w:ascii="Arial" w:eastAsia="Arial" w:hAnsi="Arial" w:cs="Arial"/>
-              </w:rPr>
-              <w:t>9</w:t>
+              <w:t>UC id: 29</w:t>
             </w:r>
           </w:p>
         </w:tc>
@@ -7764,13 +7950,7 @@
               <w:rPr>
                 <w:rFonts w:ascii="Arial" w:eastAsia="Arial" w:hAnsi="Arial" w:cs="Arial"/>
               </w:rPr>
-              <w:t xml:space="preserve">UC id: </w:t>
-            </w:r>
-            <w:r>
-              <w:rPr>
-                <w:rFonts w:ascii="Arial" w:eastAsia="Arial" w:hAnsi="Arial" w:cs="Arial"/>
-              </w:rPr>
-              <w:t>30</w:t>
+              <w:t>UC id: 30</w:t>
             </w:r>
           </w:p>
         </w:tc>
@@ -7899,27 +8079,7 @@
           <w:lang w:val="en-US"/>
         </w:rPr>
         <w:lastRenderedPageBreak/>
-        <w:t xml:space="preserve">DBMS a </w:t>
-      </w:r>
-      <w:proofErr w:type="spellStart"/>
-      <w:r>
-        <w:rPr>
-          <w:rFonts w:ascii="Arial" w:hAnsi="Arial" w:cs="Arial"/>
-          <w:sz w:val="24"/>
-          <w:szCs w:val="24"/>
-          <w:lang w:val="en-US"/>
-        </w:rPr>
-        <w:t>utilizar</w:t>
-      </w:r>
-      <w:proofErr w:type="spellEnd"/>
-      <w:r>
-        <w:rPr>
-          <w:rFonts w:ascii="Arial" w:hAnsi="Arial" w:cs="Arial"/>
-          <w:sz w:val="24"/>
-          <w:szCs w:val="24"/>
-          <w:lang w:val="en-US"/>
-        </w:rPr>
-        <w:t>: Microsoft SQL Server Management Studio 18</w:t>
+        <w:t>DBMS a utilizar: Microsoft SQL Server Management Studio 18</w:t>
       </w:r>
     </w:p>
     <w:p>
@@ -8922,6 +9082,7 @@
   <w:style w:type="character" w:default="1" w:styleId="Fuentedeprrafopredeter">
     <w:name w:val="Default Paragraph Font"/>
     <w:uiPriority w:val="1"/>
+    <w:semiHidden/>
     <w:unhideWhenUsed/>
   </w:style>
   <w:style w:type="table" w:default="1" w:styleId="Tablanormal">

</xml_diff>